<commit_message>
Created componenets and started on registration
</commit_message>
<xml_diff>
--- a/MEAN Stack Application.docx
+++ b/MEAN Stack Application.docx
@@ -1446,6 +1446,7 @@
         </w:rPr>
       </w:pPr>
       <w:proofErr w:type="spellStart"/>
+      <w:proofErr w:type="gramStart"/>
       <w:r>
         <w:rPr>
           <w:rFonts w:ascii="Consolas" w:eastAsia="Times New Roman" w:hAnsi="Consolas" w:cs="Times New Roman"/>
@@ -1474,6 +1475,7 @@
         <w:t>exports</w:t>
       </w:r>
       <w:proofErr w:type="spellEnd"/>
+      <w:proofErr w:type="gramEnd"/>
       <w:r>
         <w:rPr>
           <w:rFonts w:ascii="Consolas" w:eastAsia="Times New Roman" w:hAnsi="Consolas" w:cs="Times New Roman"/>
@@ -1789,6 +1791,7 @@
           <w:szCs w:val="21"/>
         </w:rPr>
       </w:pPr>
+      <w:proofErr w:type="gramStart"/>
       <w:r>
         <w:rPr>
           <w:rFonts w:ascii="Consolas" w:eastAsia="Times New Roman" w:hAnsi="Consolas" w:cs="Times New Roman"/>
@@ -1816,6 +1819,7 @@
         </w:rPr>
         <w:t>connect</w:t>
       </w:r>
+      <w:proofErr w:type="gramEnd"/>
       <w:r>
         <w:rPr>
           <w:rFonts w:ascii="Consolas" w:eastAsia="Times New Roman" w:hAnsi="Consolas" w:cs="Times New Roman"/>
@@ -1979,6 +1983,7 @@
         </w:rPr>
       </w:pPr>
       <w:proofErr w:type="spellStart"/>
+      <w:proofErr w:type="gramStart"/>
       <w:r>
         <w:rPr>
           <w:rFonts w:ascii="Consolas" w:eastAsia="Times New Roman" w:hAnsi="Consolas" w:cs="Times New Roman"/>
@@ -2006,6 +2011,7 @@
         </w:rPr>
         <w:t>connection</w:t>
       </w:r>
+      <w:proofErr w:type="gramEnd"/>
       <w:r>
         <w:rPr>
           <w:rFonts w:ascii="Consolas" w:eastAsia="Times New Roman" w:hAnsi="Consolas" w:cs="Times New Roman"/>
@@ -2111,6 +2117,7 @@
         </w:rPr>
         <w:t>    </w:t>
       </w:r>
+      <w:proofErr w:type="gramStart"/>
       <w:r>
         <w:rPr>
           <w:rFonts w:ascii="Consolas" w:eastAsia="Times New Roman" w:hAnsi="Consolas" w:cs="Times New Roman"/>
@@ -2147,6 +2154,7 @@
         </w:rPr>
         <w:t>(</w:t>
       </w:r>
+      <w:proofErr w:type="gramEnd"/>
       <w:r>
         <w:rPr>
           <w:rFonts w:ascii="Consolas" w:eastAsia="Times New Roman" w:hAnsi="Consolas" w:cs="Times New Roman"/>
@@ -2286,6 +2294,7 @@
         </w:rPr>
       </w:pPr>
       <w:proofErr w:type="spellStart"/>
+      <w:proofErr w:type="gramStart"/>
       <w:r>
         <w:rPr>
           <w:rFonts w:ascii="Consolas" w:eastAsia="Times New Roman" w:hAnsi="Consolas" w:cs="Times New Roman"/>
@@ -2313,6 +2322,7 @@
         </w:rPr>
         <w:t>connection</w:t>
       </w:r>
+      <w:proofErr w:type="gramEnd"/>
       <w:r>
         <w:rPr>
           <w:rFonts w:ascii="Consolas" w:eastAsia="Times New Roman" w:hAnsi="Consolas" w:cs="Times New Roman"/>
@@ -2416,6 +2426,7 @@
         </w:rPr>
         <w:t>    </w:t>
       </w:r>
+      <w:proofErr w:type="gramStart"/>
       <w:r>
         <w:rPr>
           <w:rFonts w:ascii="Consolas" w:eastAsia="Times New Roman" w:hAnsi="Consolas" w:cs="Times New Roman"/>
@@ -2452,6 +2463,7 @@
         </w:rPr>
         <w:t>(</w:t>
       </w:r>
+      <w:proofErr w:type="gramEnd"/>
       <w:r>
         <w:rPr>
           <w:rFonts w:ascii="Consolas" w:eastAsia="Times New Roman" w:hAnsi="Consolas" w:cs="Times New Roman"/>
@@ -2545,6 +2557,7 @@
         </w:rPr>
         <w:t>    </w:t>
       </w:r>
+      <w:proofErr w:type="gramStart"/>
       <w:r>
         <w:rPr>
           <w:rFonts w:ascii="Consolas" w:eastAsia="Times New Roman" w:hAnsi="Consolas" w:cs="Times New Roman"/>
@@ -2581,6 +2594,7 @@
         </w:rPr>
         <w:t>(</w:t>
       </w:r>
+      <w:proofErr w:type="gramEnd"/>
       <w:r>
         <w:rPr>
           <w:rFonts w:ascii="Consolas" w:eastAsia="Times New Roman" w:hAnsi="Consolas" w:cs="Times New Roman"/>
@@ -2820,6 +2834,7 @@
         <w:t> = </w:t>
       </w:r>
       <w:proofErr w:type="spellStart"/>
+      <w:proofErr w:type="gramStart"/>
       <w:r>
         <w:rPr>
           <w:rFonts w:ascii="Consolas" w:eastAsia="Times New Roman" w:hAnsi="Consolas" w:cs="Times New Roman"/>
@@ -2848,6 +2863,7 @@
         <w:t>Router</w:t>
       </w:r>
       <w:proofErr w:type="spellEnd"/>
+      <w:proofErr w:type="gramEnd"/>
       <w:r>
         <w:rPr>
           <w:rFonts w:ascii="Consolas" w:eastAsia="Times New Roman" w:hAnsi="Consolas" w:cs="Times New Roman"/>
@@ -2903,6 +2919,7 @@
         </w:rPr>
       </w:pPr>
       <w:proofErr w:type="spellStart"/>
+      <w:proofErr w:type="gramStart"/>
       <w:r>
         <w:rPr>
           <w:rFonts w:ascii="Consolas" w:eastAsia="Times New Roman" w:hAnsi="Consolas" w:cs="Times New Roman"/>
@@ -2940,6 +2957,7 @@
         </w:rPr>
         <w:t>(</w:t>
       </w:r>
+      <w:proofErr w:type="gramEnd"/>
       <w:r>
         <w:rPr>
           <w:rFonts w:ascii="Consolas" w:eastAsia="Times New Roman" w:hAnsi="Consolas" w:cs="Times New Roman"/>
@@ -3034,6 +3052,7 @@
         <w:t>    </w:t>
       </w:r>
       <w:proofErr w:type="spellStart"/>
+      <w:proofErr w:type="gramStart"/>
       <w:r>
         <w:rPr>
           <w:rFonts w:ascii="Consolas" w:eastAsia="Times New Roman" w:hAnsi="Consolas" w:cs="Times New Roman"/>
@@ -3062,6 +3081,7 @@
         <w:t>send</w:t>
       </w:r>
       <w:proofErr w:type="spellEnd"/>
+      <w:proofErr w:type="gramEnd"/>
       <w:r>
         <w:rPr>
           <w:rFonts w:ascii="Consolas" w:eastAsia="Times New Roman" w:hAnsi="Consolas" w:cs="Times New Roman"/>
@@ -3225,6 +3245,7 @@
         </w:rPr>
         <w:t>(</w:t>
       </w:r>
+      <w:proofErr w:type="gramStart"/>
       <w:r>
         <w:rPr>
           <w:rFonts w:ascii="Consolas" w:eastAsia="Times New Roman" w:hAnsi="Consolas" w:cs="Times New Roman"/>
@@ -3232,7 +3253,17 @@
           <w:sz w:val="21"/>
           <w:szCs w:val="21"/>
         </w:rPr>
-        <w:t>'./routes/users'</w:t>
+        <w:t>'./</w:t>
+      </w:r>
+      <w:proofErr w:type="gramEnd"/>
+      <w:r>
+        <w:rPr>
+          <w:rFonts w:ascii="Consolas" w:eastAsia="Times New Roman" w:hAnsi="Consolas" w:cs="Times New Roman"/>
+          <w:color w:val="CE9178"/>
+          <w:sz w:val="21"/>
+          <w:szCs w:val="21"/>
+        </w:rPr>
+        <w:t>routes/users'</w:t>
       </w:r>
       <w:r>
         <w:rPr>
@@ -3347,6 +3378,7 @@
         <w:t>(</w:t>
       </w:r>
       <w:proofErr w:type="spellStart"/>
+      <w:proofErr w:type="gramStart"/>
       <w:r>
         <w:rPr>
           <w:rFonts w:ascii="Consolas" w:eastAsia="Times New Roman" w:hAnsi="Consolas" w:cs="Times New Roman"/>
@@ -3364,6 +3396,377 @@
           <w:sz w:val="21"/>
           <w:szCs w:val="21"/>
         </w:rPr>
+        <w:t>(</w:t>
+      </w:r>
+      <w:proofErr w:type="gramEnd"/>
+      <w:r>
+        <w:rPr>
+          <w:rFonts w:ascii="Consolas" w:eastAsia="Times New Roman" w:hAnsi="Consolas" w:cs="Times New Roman"/>
+          <w:color w:val="D4D4D4"/>
+          <w:sz w:val="21"/>
+          <w:szCs w:val="21"/>
+        </w:rPr>
+        <w:t>));</w:t>
+      </w:r>
+    </w:p>
+    <w:p>
+      <w:pPr>
+        <w:shd w:val="clear" w:color="auto" w:fill="1E1E1E"/>
+        <w:spacing w:after="0" w:line="285" w:lineRule="atLeast"/>
+        <w:rPr>
+          <w:rFonts w:ascii="Consolas" w:eastAsia="Times New Roman" w:hAnsi="Consolas" w:cs="Times New Roman"/>
+          <w:color w:val="D4D4D4"/>
+          <w:sz w:val="21"/>
+          <w:szCs w:val="21"/>
+        </w:rPr>
+      </w:pPr>
+    </w:p>
+    <w:p>
+      <w:pPr>
+        <w:shd w:val="clear" w:color="auto" w:fill="1E1E1E"/>
+        <w:spacing w:after="0" w:line="285" w:lineRule="atLeast"/>
+        <w:rPr>
+          <w:rFonts w:ascii="Consolas" w:eastAsia="Times New Roman" w:hAnsi="Consolas" w:cs="Times New Roman"/>
+          <w:color w:val="6A9955"/>
+          <w:sz w:val="21"/>
+          <w:szCs w:val="21"/>
+        </w:rPr>
+      </w:pPr>
+      <w:r>
+        <w:rPr>
+          <w:rFonts w:ascii="Consolas" w:eastAsia="Times New Roman" w:hAnsi="Consolas" w:cs="Times New Roman"/>
+          <w:color w:val="6A9955"/>
+          <w:sz w:val="21"/>
+          <w:szCs w:val="21"/>
+        </w:rPr>
+        <w:t>// Set static folder. You can also call folder public</w:t>
+      </w:r>
+      <w:r>
+        <w:rPr>
+          <w:rFonts w:ascii="Consolas" w:eastAsia="Times New Roman" w:hAnsi="Consolas" w:cs="Times New Roman"/>
+          <w:color w:val="6A9955"/>
+          <w:sz w:val="21"/>
+          <w:szCs w:val="21"/>
+        </w:rPr>
+        <w:t xml:space="preserve"> </w:t>
+      </w:r>
+    </w:p>
+    <w:p>
+      <w:pPr>
+        <w:shd w:val="clear" w:color="auto" w:fill="1E1E1E"/>
+        <w:spacing w:after="0" w:line="285" w:lineRule="atLeast"/>
+        <w:rPr>
+          <w:rFonts w:ascii="Consolas" w:eastAsia="Times New Roman" w:hAnsi="Consolas" w:cs="Times New Roman"/>
+          <w:color w:val="D4D4D4"/>
+          <w:sz w:val="21"/>
+          <w:szCs w:val="21"/>
+        </w:rPr>
+      </w:pPr>
+      <w:r>
+        <w:rPr>
+          <w:rFonts w:ascii="Consolas" w:eastAsia="Times New Roman" w:hAnsi="Consolas" w:cs="Times New Roman"/>
+          <w:color w:val="6A9955"/>
+          <w:sz w:val="21"/>
+          <w:szCs w:val="21"/>
+        </w:rPr>
+        <w:t>// Create a folder</w:t>
+      </w:r>
+    </w:p>
+    <w:p>
+      <w:pPr>
+        <w:shd w:val="clear" w:color="auto" w:fill="1E1E1E"/>
+        <w:spacing w:after="0" w:line="285" w:lineRule="atLeast"/>
+        <w:rPr>
+          <w:rFonts w:ascii="Consolas" w:eastAsia="Times New Roman" w:hAnsi="Consolas" w:cs="Times New Roman"/>
+          <w:color w:val="D4D4D4"/>
+          <w:sz w:val="21"/>
+          <w:szCs w:val="21"/>
+        </w:rPr>
+      </w:pPr>
+      <w:proofErr w:type="spellStart"/>
+      <w:proofErr w:type="gramStart"/>
+      <w:r>
+        <w:rPr>
+          <w:rFonts w:ascii="Consolas" w:eastAsia="Times New Roman" w:hAnsi="Consolas" w:cs="Times New Roman"/>
+          <w:color w:val="4FC1FF"/>
+          <w:sz w:val="21"/>
+          <w:szCs w:val="21"/>
+        </w:rPr>
+        <w:t>app</w:t>
+      </w:r>
+      <w:r>
+        <w:rPr>
+          <w:rFonts w:ascii="Consolas" w:eastAsia="Times New Roman" w:hAnsi="Consolas" w:cs="Times New Roman"/>
+          <w:color w:val="D4D4D4"/>
+          <w:sz w:val="21"/>
+          <w:szCs w:val="21"/>
+        </w:rPr>
+        <w:t>.</w:t>
+      </w:r>
+      <w:r>
+        <w:rPr>
+          <w:rFonts w:ascii="Consolas" w:eastAsia="Times New Roman" w:hAnsi="Consolas" w:cs="Times New Roman"/>
+          <w:color w:val="DCDCAA"/>
+          <w:sz w:val="21"/>
+          <w:szCs w:val="21"/>
+        </w:rPr>
+        <w:t>use</w:t>
+      </w:r>
+      <w:proofErr w:type="spellEnd"/>
+      <w:r>
+        <w:rPr>
+          <w:rFonts w:ascii="Consolas" w:eastAsia="Times New Roman" w:hAnsi="Consolas" w:cs="Times New Roman"/>
+          <w:color w:val="D4D4D4"/>
+          <w:sz w:val="21"/>
+          <w:szCs w:val="21"/>
+        </w:rPr>
+        <w:t>(</w:t>
+      </w:r>
+      <w:proofErr w:type="spellStart"/>
+      <w:proofErr w:type="gramEnd"/>
+      <w:r>
+        <w:rPr>
+          <w:rFonts w:ascii="Consolas" w:eastAsia="Times New Roman" w:hAnsi="Consolas" w:cs="Times New Roman"/>
+          <w:color w:val="4FC1FF"/>
+          <w:sz w:val="21"/>
+          <w:szCs w:val="21"/>
+        </w:rPr>
+        <w:t>express</w:t>
+      </w:r>
+      <w:r>
+        <w:rPr>
+          <w:rFonts w:ascii="Consolas" w:eastAsia="Times New Roman" w:hAnsi="Consolas" w:cs="Times New Roman"/>
+          <w:color w:val="D4D4D4"/>
+          <w:sz w:val="21"/>
+          <w:szCs w:val="21"/>
+        </w:rPr>
+        <w:t>.</w:t>
+      </w:r>
+      <w:r>
+        <w:rPr>
+          <w:rFonts w:ascii="Consolas" w:eastAsia="Times New Roman" w:hAnsi="Consolas" w:cs="Times New Roman"/>
+          <w:color w:val="DCDCAA"/>
+          <w:sz w:val="21"/>
+          <w:szCs w:val="21"/>
+        </w:rPr>
+        <w:t>static</w:t>
+      </w:r>
+      <w:proofErr w:type="spellEnd"/>
+      <w:r>
+        <w:rPr>
+          <w:rFonts w:ascii="Consolas" w:eastAsia="Times New Roman" w:hAnsi="Consolas" w:cs="Times New Roman"/>
+          <w:color w:val="D4D4D4"/>
+          <w:sz w:val="21"/>
+          <w:szCs w:val="21"/>
+        </w:rPr>
+        <w:t>(</w:t>
+      </w:r>
+      <w:proofErr w:type="spellStart"/>
+      <w:r>
+        <w:rPr>
+          <w:rFonts w:ascii="Consolas" w:eastAsia="Times New Roman" w:hAnsi="Consolas" w:cs="Times New Roman"/>
+          <w:color w:val="4FC1FF"/>
+          <w:sz w:val="21"/>
+          <w:szCs w:val="21"/>
+        </w:rPr>
+        <w:t>path</w:t>
+      </w:r>
+      <w:r>
+        <w:rPr>
+          <w:rFonts w:ascii="Consolas" w:eastAsia="Times New Roman" w:hAnsi="Consolas" w:cs="Times New Roman"/>
+          <w:color w:val="D4D4D4"/>
+          <w:sz w:val="21"/>
+          <w:szCs w:val="21"/>
+        </w:rPr>
+        <w:t>.</w:t>
+      </w:r>
+      <w:r>
+        <w:rPr>
+          <w:rFonts w:ascii="Consolas" w:eastAsia="Times New Roman" w:hAnsi="Consolas" w:cs="Times New Roman"/>
+          <w:color w:val="DCDCAA"/>
+          <w:sz w:val="21"/>
+          <w:szCs w:val="21"/>
+        </w:rPr>
+        <w:t>join</w:t>
+      </w:r>
+      <w:proofErr w:type="spellEnd"/>
+      <w:r>
+        <w:rPr>
+          <w:rFonts w:ascii="Consolas" w:eastAsia="Times New Roman" w:hAnsi="Consolas" w:cs="Times New Roman"/>
+          <w:color w:val="D4D4D4"/>
+          <w:sz w:val="21"/>
+          <w:szCs w:val="21"/>
+        </w:rPr>
+        <w:t>(</w:t>
+      </w:r>
+      <w:r>
+        <w:rPr>
+          <w:rFonts w:ascii="Consolas" w:eastAsia="Times New Roman" w:hAnsi="Consolas" w:cs="Times New Roman"/>
+          <w:color w:val="9CDCFE"/>
+          <w:sz w:val="21"/>
+          <w:szCs w:val="21"/>
+        </w:rPr>
+        <w:t>__</w:t>
+      </w:r>
+      <w:proofErr w:type="spellStart"/>
+      <w:r>
+        <w:rPr>
+          <w:rFonts w:ascii="Consolas" w:eastAsia="Times New Roman" w:hAnsi="Consolas" w:cs="Times New Roman"/>
+          <w:color w:val="9CDCFE"/>
+          <w:sz w:val="21"/>
+          <w:szCs w:val="21"/>
+        </w:rPr>
+        <w:t>dirname</w:t>
+      </w:r>
+      <w:proofErr w:type="spellEnd"/>
+      <w:r>
+        <w:rPr>
+          <w:rFonts w:ascii="Consolas" w:eastAsia="Times New Roman" w:hAnsi="Consolas" w:cs="Times New Roman"/>
+          <w:color w:val="D4D4D4"/>
+          <w:sz w:val="21"/>
+          <w:szCs w:val="21"/>
+        </w:rPr>
+        <w:t>, </w:t>
+      </w:r>
+      <w:r>
+        <w:rPr>
+          <w:rFonts w:ascii="Consolas" w:eastAsia="Times New Roman" w:hAnsi="Consolas" w:cs="Times New Roman"/>
+          <w:color w:val="CE9178"/>
+          <w:sz w:val="21"/>
+          <w:szCs w:val="21"/>
+        </w:rPr>
+        <w:t>'client'</w:t>
+      </w:r>
+      <w:r>
+        <w:rPr>
+          <w:rFonts w:ascii="Consolas" w:eastAsia="Times New Roman" w:hAnsi="Consolas" w:cs="Times New Roman"/>
+          <w:color w:val="D4D4D4"/>
+          <w:sz w:val="21"/>
+          <w:szCs w:val="21"/>
+        </w:rPr>
+        <w:t> )))</w:t>
+      </w:r>
+    </w:p>
+    <w:p>
+      <w:pPr>
+        <w:shd w:val="clear" w:color="auto" w:fill="1E1E1E"/>
+        <w:spacing w:after="0" w:line="285" w:lineRule="atLeast"/>
+        <w:rPr>
+          <w:rFonts w:ascii="Consolas" w:eastAsia="Times New Roman" w:hAnsi="Consolas" w:cs="Times New Roman"/>
+          <w:color w:val="D4D4D4"/>
+          <w:sz w:val="21"/>
+          <w:szCs w:val="21"/>
+        </w:rPr>
+      </w:pPr>
+    </w:p>
+    <w:p>
+      <w:pPr>
+        <w:shd w:val="clear" w:color="auto" w:fill="1E1E1E"/>
+        <w:spacing w:after="0" w:line="285" w:lineRule="atLeast"/>
+        <w:rPr>
+          <w:rFonts w:ascii="Consolas" w:eastAsia="Times New Roman" w:hAnsi="Consolas" w:cs="Times New Roman"/>
+          <w:color w:val="D4D4D4"/>
+          <w:sz w:val="21"/>
+          <w:szCs w:val="21"/>
+        </w:rPr>
+      </w:pPr>
+      <w:r>
+        <w:rPr>
+          <w:rFonts w:ascii="Consolas" w:eastAsia="Times New Roman" w:hAnsi="Consolas" w:cs="Times New Roman"/>
+          <w:color w:val="6A9955"/>
+          <w:sz w:val="21"/>
+          <w:szCs w:val="21"/>
+        </w:rPr>
+        <w:t>// Body Parser Middleware</w:t>
+      </w:r>
+    </w:p>
+    <w:p>
+      <w:pPr>
+        <w:shd w:val="clear" w:color="auto" w:fill="1E1E1E"/>
+        <w:spacing w:after="0" w:line="285" w:lineRule="atLeast"/>
+        <w:rPr>
+          <w:rFonts w:ascii="Consolas" w:eastAsia="Times New Roman" w:hAnsi="Consolas" w:cs="Times New Roman"/>
+          <w:color w:val="D4D4D4"/>
+          <w:sz w:val="21"/>
+          <w:szCs w:val="21"/>
+        </w:rPr>
+      </w:pPr>
+      <w:proofErr w:type="spellStart"/>
+      <w:r>
+        <w:rPr>
+          <w:rFonts w:ascii="Consolas" w:eastAsia="Times New Roman" w:hAnsi="Consolas" w:cs="Times New Roman"/>
+          <w:color w:val="4FC1FF"/>
+          <w:sz w:val="21"/>
+          <w:szCs w:val="21"/>
+        </w:rPr>
+        <w:t>app</w:t>
+      </w:r>
+      <w:r>
+        <w:rPr>
+          <w:rFonts w:ascii="Consolas" w:eastAsia="Times New Roman" w:hAnsi="Consolas" w:cs="Times New Roman"/>
+          <w:color w:val="D4D4D4"/>
+          <w:sz w:val="21"/>
+          <w:szCs w:val="21"/>
+        </w:rPr>
+        <w:t>.</w:t>
+      </w:r>
+      <w:r>
+        <w:rPr>
+          <w:rFonts w:ascii="Consolas" w:eastAsia="Times New Roman" w:hAnsi="Consolas" w:cs="Times New Roman"/>
+          <w:color w:val="DCDCAA"/>
+          <w:sz w:val="21"/>
+          <w:szCs w:val="21"/>
+        </w:rPr>
+        <w:t>use</w:t>
+      </w:r>
+      <w:proofErr w:type="spellEnd"/>
+      <w:r>
+        <w:rPr>
+          <w:rFonts w:ascii="Consolas" w:eastAsia="Times New Roman" w:hAnsi="Consolas" w:cs="Times New Roman"/>
+          <w:color w:val="D4D4D4"/>
+          <w:sz w:val="21"/>
+          <w:szCs w:val="21"/>
+        </w:rPr>
+        <w:t>(</w:t>
+      </w:r>
+      <w:proofErr w:type="spellStart"/>
+      <w:proofErr w:type="gramStart"/>
+      <w:r>
+        <w:rPr>
+          <w:rFonts w:ascii="Consolas" w:eastAsia="Times New Roman" w:hAnsi="Consolas" w:cs="Times New Roman"/>
+          <w:color w:val="4FC1FF"/>
+          <w:sz w:val="21"/>
+          <w:szCs w:val="21"/>
+        </w:rPr>
+        <w:t>express</w:t>
+      </w:r>
+      <w:r>
+        <w:rPr>
+          <w:rFonts w:ascii="Consolas" w:eastAsia="Times New Roman" w:hAnsi="Consolas" w:cs="Times New Roman"/>
+          <w:color w:val="D4D4D4"/>
+          <w:sz w:val="21"/>
+          <w:szCs w:val="21"/>
+        </w:rPr>
+        <w:t>.</w:t>
+      </w:r>
+      <w:r>
+        <w:rPr>
+          <w:rFonts w:ascii="Consolas" w:eastAsia="Times New Roman" w:hAnsi="Consolas" w:cs="Times New Roman"/>
+          <w:color w:val="DCDCAA"/>
+          <w:sz w:val="21"/>
+          <w:szCs w:val="21"/>
+        </w:rPr>
+        <w:t>json</w:t>
+      </w:r>
+      <w:proofErr w:type="spellEnd"/>
+      <w:proofErr w:type="gramEnd"/>
+      <w:r>
+        <w:rPr>
+          <w:rFonts w:ascii="Consolas" w:eastAsia="Times New Roman" w:hAnsi="Consolas" w:cs="Times New Roman"/>
+          <w:color w:val="D4D4D4"/>
+          <w:sz w:val="21"/>
+          <w:szCs w:val="21"/>
+        </w:rPr>
         <w:t>());</w:t>
       </w:r>
     </w:p>
@@ -3385,11 +3788,21 @@
         <w:spacing w:after="0" w:line="285" w:lineRule="atLeast"/>
         <w:rPr>
           <w:rFonts w:ascii="Consolas" w:eastAsia="Times New Roman" w:hAnsi="Consolas" w:cs="Times New Roman"/>
+          <w:color w:val="D4D4D4"/>
+          <w:sz w:val="21"/>
+          <w:szCs w:val="21"/>
+        </w:rPr>
+      </w:pPr>
+      <w:r>
+        <w:rPr>
+          <w:rFonts w:ascii="Consolas" w:eastAsia="Times New Roman" w:hAnsi="Consolas" w:cs="Times New Roman"/>
           <w:color w:val="6A9955"/>
           <w:sz w:val="21"/>
           <w:szCs w:val="21"/>
         </w:rPr>
-      </w:pPr>
+        <w:t>// Route middleware for </w:t>
+      </w:r>
+      <w:proofErr w:type="gramStart"/>
       <w:r>
         <w:rPr>
           <w:rFonts w:ascii="Consolas" w:eastAsia="Times New Roman" w:hAnsi="Consolas" w:cs="Times New Roman"/>
@@ -3397,8 +3810,9 @@
           <w:sz w:val="21"/>
           <w:szCs w:val="21"/>
         </w:rPr>
-        <w:t>// Set static folder. You can also call folder public</w:t>
-      </w:r>
+        <w:t>users</w:t>
+      </w:r>
+      <w:proofErr w:type="gramEnd"/>
       <w:r>
         <w:rPr>
           <w:rFonts w:ascii="Consolas" w:eastAsia="Times New Roman" w:hAnsi="Consolas" w:cs="Times New Roman"/>
@@ -3406,28 +3820,7 @@
           <w:sz w:val="21"/>
           <w:szCs w:val="21"/>
         </w:rPr>
-        <w:t xml:space="preserve"> </w:t>
-      </w:r>
-    </w:p>
-    <w:p>
-      <w:pPr>
-        <w:shd w:val="clear" w:color="auto" w:fill="1E1E1E"/>
-        <w:spacing w:after="0" w:line="285" w:lineRule="atLeast"/>
-        <w:rPr>
-          <w:rFonts w:ascii="Consolas" w:eastAsia="Times New Roman" w:hAnsi="Consolas" w:cs="Times New Roman"/>
-          <w:color w:val="D4D4D4"/>
-          <w:sz w:val="21"/>
-          <w:szCs w:val="21"/>
-        </w:rPr>
-      </w:pPr>
-      <w:r>
-        <w:rPr>
-          <w:rFonts w:ascii="Consolas" w:eastAsia="Times New Roman" w:hAnsi="Consolas" w:cs="Times New Roman"/>
-          <w:color w:val="6A9955"/>
-          <w:sz w:val="21"/>
-          <w:szCs w:val="21"/>
-        </w:rPr>
-        <w:t>// Create a folder</w:t>
+        <w:t> API</w:t>
       </w:r>
     </w:p>
     <w:p>
@@ -3442,6 +3835,7 @@
         </w:rPr>
       </w:pPr>
       <w:proofErr w:type="spellStart"/>
+      <w:proofErr w:type="gramStart"/>
       <w:r>
         <w:rPr>
           <w:rFonts w:ascii="Consolas" w:eastAsia="Times New Roman" w:hAnsi="Consolas" w:cs="Times New Roman"/>
@@ -3479,333 +3873,7 @@
         </w:rPr>
         <w:t>(</w:t>
       </w:r>
-      <w:proofErr w:type="spellStart"/>
-      <w:r>
-        <w:rPr>
-          <w:rFonts w:ascii="Consolas" w:eastAsia="Times New Roman" w:hAnsi="Consolas" w:cs="Times New Roman"/>
-          <w:color w:val="4FC1FF"/>
-          <w:sz w:val="21"/>
-          <w:szCs w:val="21"/>
-        </w:rPr>
-        <w:t>express</w:t>
-      </w:r>
-      <w:r>
-        <w:rPr>
-          <w:rFonts w:ascii="Consolas" w:eastAsia="Times New Roman" w:hAnsi="Consolas" w:cs="Times New Roman"/>
-          <w:color w:val="D4D4D4"/>
-          <w:sz w:val="21"/>
-          <w:szCs w:val="21"/>
-        </w:rPr>
-        <w:t>.</w:t>
-      </w:r>
-      <w:r>
-        <w:rPr>
-          <w:rFonts w:ascii="Consolas" w:eastAsia="Times New Roman" w:hAnsi="Consolas" w:cs="Times New Roman"/>
-          <w:color w:val="DCDCAA"/>
-          <w:sz w:val="21"/>
-          <w:szCs w:val="21"/>
-        </w:rPr>
-        <w:t>static</w:t>
-      </w:r>
-      <w:proofErr w:type="spellEnd"/>
-      <w:r>
-        <w:rPr>
-          <w:rFonts w:ascii="Consolas" w:eastAsia="Times New Roman" w:hAnsi="Consolas" w:cs="Times New Roman"/>
-          <w:color w:val="D4D4D4"/>
-          <w:sz w:val="21"/>
-          <w:szCs w:val="21"/>
-        </w:rPr>
-        <w:t>(</w:t>
-      </w:r>
-      <w:proofErr w:type="spellStart"/>
-      <w:r>
-        <w:rPr>
-          <w:rFonts w:ascii="Consolas" w:eastAsia="Times New Roman" w:hAnsi="Consolas" w:cs="Times New Roman"/>
-          <w:color w:val="4FC1FF"/>
-          <w:sz w:val="21"/>
-          <w:szCs w:val="21"/>
-        </w:rPr>
-        <w:t>path</w:t>
-      </w:r>
-      <w:r>
-        <w:rPr>
-          <w:rFonts w:ascii="Consolas" w:eastAsia="Times New Roman" w:hAnsi="Consolas" w:cs="Times New Roman"/>
-          <w:color w:val="D4D4D4"/>
-          <w:sz w:val="21"/>
-          <w:szCs w:val="21"/>
-        </w:rPr>
-        <w:t>.</w:t>
-      </w:r>
-      <w:r>
-        <w:rPr>
-          <w:rFonts w:ascii="Consolas" w:eastAsia="Times New Roman" w:hAnsi="Consolas" w:cs="Times New Roman"/>
-          <w:color w:val="DCDCAA"/>
-          <w:sz w:val="21"/>
-          <w:szCs w:val="21"/>
-        </w:rPr>
-        <w:t>join</w:t>
-      </w:r>
-      <w:proofErr w:type="spellEnd"/>
-      <w:r>
-        <w:rPr>
-          <w:rFonts w:ascii="Consolas" w:eastAsia="Times New Roman" w:hAnsi="Consolas" w:cs="Times New Roman"/>
-          <w:color w:val="D4D4D4"/>
-          <w:sz w:val="21"/>
-          <w:szCs w:val="21"/>
-        </w:rPr>
-        <w:t>(</w:t>
-      </w:r>
-      <w:r>
-        <w:rPr>
-          <w:rFonts w:ascii="Consolas" w:eastAsia="Times New Roman" w:hAnsi="Consolas" w:cs="Times New Roman"/>
-          <w:color w:val="9CDCFE"/>
-          <w:sz w:val="21"/>
-          <w:szCs w:val="21"/>
-        </w:rPr>
-        <w:t>__</w:t>
-      </w:r>
-      <w:proofErr w:type="spellStart"/>
-      <w:r>
-        <w:rPr>
-          <w:rFonts w:ascii="Consolas" w:eastAsia="Times New Roman" w:hAnsi="Consolas" w:cs="Times New Roman"/>
-          <w:color w:val="9CDCFE"/>
-          <w:sz w:val="21"/>
-          <w:szCs w:val="21"/>
-        </w:rPr>
-        <w:t>dirname</w:t>
-      </w:r>
-      <w:proofErr w:type="spellEnd"/>
-      <w:r>
-        <w:rPr>
-          <w:rFonts w:ascii="Consolas" w:eastAsia="Times New Roman" w:hAnsi="Consolas" w:cs="Times New Roman"/>
-          <w:color w:val="D4D4D4"/>
-          <w:sz w:val="21"/>
-          <w:szCs w:val="21"/>
-        </w:rPr>
-        <w:t>, </w:t>
-      </w:r>
-      <w:r>
-        <w:rPr>
-          <w:rFonts w:ascii="Consolas" w:eastAsia="Times New Roman" w:hAnsi="Consolas" w:cs="Times New Roman"/>
-          <w:color w:val="CE9178"/>
-          <w:sz w:val="21"/>
-          <w:szCs w:val="21"/>
-        </w:rPr>
-        <w:t>'client'</w:t>
-      </w:r>
-      <w:r>
-        <w:rPr>
-          <w:rFonts w:ascii="Consolas" w:eastAsia="Times New Roman" w:hAnsi="Consolas" w:cs="Times New Roman"/>
-          <w:color w:val="D4D4D4"/>
-          <w:sz w:val="21"/>
-          <w:szCs w:val="21"/>
-        </w:rPr>
-        <w:t> )))</w:t>
-      </w:r>
-    </w:p>
-    <w:p>
-      <w:pPr>
-        <w:shd w:val="clear" w:color="auto" w:fill="1E1E1E"/>
-        <w:spacing w:after="0" w:line="285" w:lineRule="atLeast"/>
-        <w:rPr>
-          <w:rFonts w:ascii="Consolas" w:eastAsia="Times New Roman" w:hAnsi="Consolas" w:cs="Times New Roman"/>
-          <w:color w:val="D4D4D4"/>
-          <w:sz w:val="21"/>
-          <w:szCs w:val="21"/>
-        </w:rPr>
-      </w:pPr>
-    </w:p>
-    <w:p>
-      <w:pPr>
-        <w:shd w:val="clear" w:color="auto" w:fill="1E1E1E"/>
-        <w:spacing w:after="0" w:line="285" w:lineRule="atLeast"/>
-        <w:rPr>
-          <w:rFonts w:ascii="Consolas" w:eastAsia="Times New Roman" w:hAnsi="Consolas" w:cs="Times New Roman"/>
-          <w:color w:val="D4D4D4"/>
-          <w:sz w:val="21"/>
-          <w:szCs w:val="21"/>
-        </w:rPr>
-      </w:pPr>
-      <w:r>
-        <w:rPr>
-          <w:rFonts w:ascii="Consolas" w:eastAsia="Times New Roman" w:hAnsi="Consolas" w:cs="Times New Roman"/>
-          <w:color w:val="6A9955"/>
-          <w:sz w:val="21"/>
-          <w:szCs w:val="21"/>
-        </w:rPr>
-        <w:t>// Body Parser Middleware</w:t>
-      </w:r>
-    </w:p>
-    <w:p>
-      <w:pPr>
-        <w:shd w:val="clear" w:color="auto" w:fill="1E1E1E"/>
-        <w:spacing w:after="0" w:line="285" w:lineRule="atLeast"/>
-        <w:rPr>
-          <w:rFonts w:ascii="Consolas" w:eastAsia="Times New Roman" w:hAnsi="Consolas" w:cs="Times New Roman"/>
-          <w:color w:val="D4D4D4"/>
-          <w:sz w:val="21"/>
-          <w:szCs w:val="21"/>
-        </w:rPr>
-      </w:pPr>
-      <w:proofErr w:type="spellStart"/>
-      <w:r>
-        <w:rPr>
-          <w:rFonts w:ascii="Consolas" w:eastAsia="Times New Roman" w:hAnsi="Consolas" w:cs="Times New Roman"/>
-          <w:color w:val="4FC1FF"/>
-          <w:sz w:val="21"/>
-          <w:szCs w:val="21"/>
-        </w:rPr>
-        <w:t>app</w:t>
-      </w:r>
-      <w:r>
-        <w:rPr>
-          <w:rFonts w:ascii="Consolas" w:eastAsia="Times New Roman" w:hAnsi="Consolas" w:cs="Times New Roman"/>
-          <w:color w:val="D4D4D4"/>
-          <w:sz w:val="21"/>
-          <w:szCs w:val="21"/>
-        </w:rPr>
-        <w:t>.</w:t>
-      </w:r>
-      <w:r>
-        <w:rPr>
-          <w:rFonts w:ascii="Consolas" w:eastAsia="Times New Roman" w:hAnsi="Consolas" w:cs="Times New Roman"/>
-          <w:color w:val="DCDCAA"/>
-          <w:sz w:val="21"/>
-          <w:szCs w:val="21"/>
-        </w:rPr>
-        <w:t>use</w:t>
-      </w:r>
-      <w:proofErr w:type="spellEnd"/>
-      <w:r>
-        <w:rPr>
-          <w:rFonts w:ascii="Consolas" w:eastAsia="Times New Roman" w:hAnsi="Consolas" w:cs="Times New Roman"/>
-          <w:color w:val="D4D4D4"/>
-          <w:sz w:val="21"/>
-          <w:szCs w:val="21"/>
-        </w:rPr>
-        <w:t>(</w:t>
-      </w:r>
-      <w:proofErr w:type="spellStart"/>
-      <w:r>
-        <w:rPr>
-          <w:rFonts w:ascii="Consolas" w:eastAsia="Times New Roman" w:hAnsi="Consolas" w:cs="Times New Roman"/>
-          <w:color w:val="4FC1FF"/>
-          <w:sz w:val="21"/>
-          <w:szCs w:val="21"/>
-        </w:rPr>
-        <w:t>express</w:t>
-      </w:r>
-      <w:r>
-        <w:rPr>
-          <w:rFonts w:ascii="Consolas" w:eastAsia="Times New Roman" w:hAnsi="Consolas" w:cs="Times New Roman"/>
-          <w:color w:val="D4D4D4"/>
-          <w:sz w:val="21"/>
-          <w:szCs w:val="21"/>
-        </w:rPr>
-        <w:t>.</w:t>
-      </w:r>
-      <w:r>
-        <w:rPr>
-          <w:rFonts w:ascii="Consolas" w:eastAsia="Times New Roman" w:hAnsi="Consolas" w:cs="Times New Roman"/>
-          <w:color w:val="DCDCAA"/>
-          <w:sz w:val="21"/>
-          <w:szCs w:val="21"/>
-        </w:rPr>
-        <w:t>json</w:t>
-      </w:r>
-      <w:proofErr w:type="spellEnd"/>
-      <w:r>
-        <w:rPr>
-          <w:rFonts w:ascii="Consolas" w:eastAsia="Times New Roman" w:hAnsi="Consolas" w:cs="Times New Roman"/>
-          <w:color w:val="D4D4D4"/>
-          <w:sz w:val="21"/>
-          <w:szCs w:val="21"/>
-        </w:rPr>
-        <w:t>());</w:t>
-      </w:r>
-    </w:p>
-    <w:p>
-      <w:pPr>
-        <w:shd w:val="clear" w:color="auto" w:fill="1E1E1E"/>
-        <w:spacing w:after="0" w:line="285" w:lineRule="atLeast"/>
-        <w:rPr>
-          <w:rFonts w:ascii="Consolas" w:eastAsia="Times New Roman" w:hAnsi="Consolas" w:cs="Times New Roman"/>
-          <w:color w:val="D4D4D4"/>
-          <w:sz w:val="21"/>
-          <w:szCs w:val="21"/>
-        </w:rPr>
-      </w:pPr>
-    </w:p>
-    <w:p>
-      <w:pPr>
-        <w:shd w:val="clear" w:color="auto" w:fill="1E1E1E"/>
-        <w:spacing w:after="0" w:line="285" w:lineRule="atLeast"/>
-        <w:rPr>
-          <w:rFonts w:ascii="Consolas" w:eastAsia="Times New Roman" w:hAnsi="Consolas" w:cs="Times New Roman"/>
-          <w:color w:val="D4D4D4"/>
-          <w:sz w:val="21"/>
-          <w:szCs w:val="21"/>
-        </w:rPr>
-      </w:pPr>
-      <w:r>
-        <w:rPr>
-          <w:rFonts w:ascii="Consolas" w:eastAsia="Times New Roman" w:hAnsi="Consolas" w:cs="Times New Roman"/>
-          <w:color w:val="6A9955"/>
-          <w:sz w:val="21"/>
-          <w:szCs w:val="21"/>
-        </w:rPr>
-        <w:t>// Route middleware for users API</w:t>
-      </w:r>
-    </w:p>
-    <w:p>
-      <w:pPr>
-        <w:shd w:val="clear" w:color="auto" w:fill="1E1E1E"/>
-        <w:spacing w:after="0" w:line="285" w:lineRule="atLeast"/>
-        <w:rPr>
-          <w:rFonts w:ascii="Consolas" w:eastAsia="Times New Roman" w:hAnsi="Consolas" w:cs="Times New Roman"/>
-          <w:color w:val="D4D4D4"/>
-          <w:sz w:val="21"/>
-          <w:szCs w:val="21"/>
-        </w:rPr>
-      </w:pPr>
-      <w:proofErr w:type="spellStart"/>
-      <w:r>
-        <w:rPr>
-          <w:rFonts w:ascii="Consolas" w:eastAsia="Times New Roman" w:hAnsi="Consolas" w:cs="Times New Roman"/>
-          <w:color w:val="4FC1FF"/>
-          <w:sz w:val="21"/>
-          <w:szCs w:val="21"/>
-        </w:rPr>
-        <w:t>app</w:t>
-      </w:r>
-      <w:r>
-        <w:rPr>
-          <w:rFonts w:ascii="Consolas" w:eastAsia="Times New Roman" w:hAnsi="Consolas" w:cs="Times New Roman"/>
-          <w:color w:val="D4D4D4"/>
-          <w:sz w:val="21"/>
-          <w:szCs w:val="21"/>
-        </w:rPr>
-        <w:t>.</w:t>
-      </w:r>
-      <w:r>
-        <w:rPr>
-          <w:rFonts w:ascii="Consolas" w:eastAsia="Times New Roman" w:hAnsi="Consolas" w:cs="Times New Roman"/>
-          <w:color w:val="DCDCAA"/>
-          <w:sz w:val="21"/>
-          <w:szCs w:val="21"/>
-        </w:rPr>
-        <w:t>use</w:t>
-      </w:r>
-      <w:proofErr w:type="spellEnd"/>
-      <w:r>
-        <w:rPr>
-          <w:rFonts w:ascii="Consolas" w:eastAsia="Times New Roman" w:hAnsi="Consolas" w:cs="Times New Roman"/>
-          <w:color w:val="D4D4D4"/>
-          <w:sz w:val="21"/>
-          <w:szCs w:val="21"/>
-        </w:rPr>
-        <w:t>(</w:t>
-      </w:r>
+      <w:proofErr w:type="gramEnd"/>
       <w:r>
         <w:rPr>
           <w:rFonts w:ascii="Consolas" w:eastAsia="Times New Roman" w:hAnsi="Consolas" w:cs="Times New Roman"/>
@@ -3891,6 +3959,7 @@
         </w:rPr>
       </w:pPr>
       <w:proofErr w:type="spellStart"/>
+      <w:proofErr w:type="gramStart"/>
       <w:r>
         <w:rPr>
           <w:rFonts w:ascii="Consolas" w:eastAsia="Times New Roman" w:hAnsi="Consolas" w:cs="Times New Roman"/>
@@ -3928,6 +3997,7 @@
         </w:rPr>
         <w:t>(</w:t>
       </w:r>
+      <w:proofErr w:type="gramEnd"/>
       <w:r>
         <w:rPr>
           <w:rFonts w:ascii="Consolas" w:eastAsia="Times New Roman" w:hAnsi="Consolas" w:cs="Times New Roman"/>
@@ -4022,6 +4092,7 @@
         <w:t>    </w:t>
       </w:r>
       <w:proofErr w:type="spellStart"/>
+      <w:proofErr w:type="gramStart"/>
       <w:r>
         <w:rPr>
           <w:rFonts w:ascii="Consolas" w:eastAsia="Times New Roman" w:hAnsi="Consolas" w:cs="Times New Roman"/>
@@ -4050,6 +4121,7 @@
         <w:t>send</w:t>
       </w:r>
       <w:proofErr w:type="spellEnd"/>
+      <w:proofErr w:type="gramEnd"/>
       <w:r>
         <w:rPr>
           <w:rFonts w:ascii="Consolas" w:eastAsia="Times New Roman" w:hAnsi="Consolas" w:cs="Times New Roman"/>
@@ -4368,6 +4440,7 @@
         </w:rPr>
         <w:t> = </w:t>
       </w:r>
+      <w:proofErr w:type="gramStart"/>
       <w:r>
         <w:rPr>
           <w:rFonts w:ascii="Consolas" w:eastAsia="Times New Roman" w:hAnsi="Consolas" w:cs="Times New Roman"/>
@@ -4386,6 +4459,7 @@
         </w:rPr>
         <w:t>(</w:t>
       </w:r>
+      <w:proofErr w:type="gramEnd"/>
       <w:r>
         <w:rPr>
           <w:rFonts w:ascii="Consolas" w:eastAsia="Times New Roman" w:hAnsi="Consolas" w:cs="Times New Roman"/>
@@ -4500,6 +4574,7 @@
         <w:t> = </w:t>
       </w:r>
       <w:proofErr w:type="spellStart"/>
+      <w:proofErr w:type="gramStart"/>
       <w:r>
         <w:rPr>
           <w:rFonts w:ascii="Consolas" w:eastAsia="Times New Roman" w:hAnsi="Consolas" w:cs="Times New Roman"/>
@@ -4528,6 +4603,7 @@
         <w:t>Schema</w:t>
       </w:r>
       <w:proofErr w:type="spellEnd"/>
+      <w:proofErr w:type="gramEnd"/>
       <w:r>
         <w:rPr>
           <w:rFonts w:ascii="Consolas" w:eastAsia="Times New Roman" w:hAnsi="Consolas" w:cs="Times New Roman"/>
@@ -5510,6 +5586,7 @@
         </w:rPr>
         <w:t> = </w:t>
       </w:r>
+      <w:proofErr w:type="gramStart"/>
       <w:r>
         <w:rPr>
           <w:rFonts w:ascii="Consolas" w:eastAsia="Times New Roman" w:hAnsi="Consolas" w:cs="Times New Roman"/>
@@ -5537,6 +5614,7 @@
         </w:rPr>
         <w:t>exports</w:t>
       </w:r>
+      <w:proofErr w:type="gramEnd"/>
       <w:r>
         <w:rPr>
           <w:rFonts w:ascii="Consolas" w:eastAsia="Times New Roman" w:hAnsi="Consolas" w:cs="Times New Roman"/>
@@ -5643,6 +5721,7 @@
         </w:rPr>
       </w:pPr>
       <w:proofErr w:type="spellStart"/>
+      <w:proofErr w:type="gramStart"/>
       <w:r>
         <w:rPr>
           <w:rFonts w:ascii="Consolas" w:eastAsia="Times New Roman" w:hAnsi="Consolas" w:cs="Times New Roman"/>
@@ -5670,6 +5749,7 @@
         </w:rPr>
         <w:t>exports</w:t>
       </w:r>
+      <w:proofErr w:type="gramEnd"/>
       <w:r>
         <w:rPr>
           <w:rFonts w:ascii="Consolas" w:eastAsia="Times New Roman" w:hAnsi="Consolas" w:cs="Times New Roman"/>
@@ -5897,6 +5977,7 @@
         </w:rPr>
       </w:pPr>
       <w:proofErr w:type="spellStart"/>
+      <w:proofErr w:type="gramStart"/>
       <w:r>
         <w:rPr>
           <w:rFonts w:ascii="Consolas" w:eastAsia="Times New Roman" w:hAnsi="Consolas" w:cs="Times New Roman"/>
@@ -5924,6 +6005,7 @@
         </w:rPr>
         <w:t>exports</w:t>
       </w:r>
+      <w:proofErr w:type="gramEnd"/>
       <w:r>
         <w:rPr>
           <w:rFonts w:ascii="Consolas" w:eastAsia="Times New Roman" w:hAnsi="Consolas" w:cs="Times New Roman"/>
@@ -6397,6 +6479,7 @@
         <w:t> = </w:t>
       </w:r>
       <w:proofErr w:type="spellStart"/>
+      <w:proofErr w:type="gramStart"/>
       <w:r>
         <w:rPr>
           <w:rFonts w:ascii="Consolas" w:eastAsia="Times New Roman" w:hAnsi="Consolas" w:cs="Times New Roman"/>
@@ -6425,6 +6508,7 @@
         <w:t>Router</w:t>
       </w:r>
       <w:proofErr w:type="spellEnd"/>
+      <w:proofErr w:type="gramEnd"/>
       <w:r>
         <w:rPr>
           <w:rFonts w:ascii="Consolas" w:eastAsia="Times New Roman" w:hAnsi="Consolas" w:cs="Times New Roman"/>
@@ -6684,6 +6768,7 @@
         </w:rPr>
         <w:t> = </w:t>
       </w:r>
+      <w:proofErr w:type="gramStart"/>
       <w:r>
         <w:rPr>
           <w:rFonts w:ascii="Consolas" w:eastAsia="Times New Roman" w:hAnsi="Consolas" w:cs="Times New Roman"/>
@@ -6702,6 +6787,7 @@
         </w:rPr>
         <w:t>(</w:t>
       </w:r>
+      <w:proofErr w:type="gramEnd"/>
       <w:r>
         <w:rPr>
           <w:rFonts w:ascii="Consolas" w:eastAsia="Times New Roman" w:hAnsi="Consolas" w:cs="Times New Roman"/>
@@ -6780,6 +6866,7 @@
         </w:rPr>
       </w:pPr>
       <w:proofErr w:type="spellStart"/>
+      <w:proofErr w:type="gramStart"/>
       <w:r>
         <w:rPr>
           <w:rFonts w:ascii="Consolas" w:eastAsia="Times New Roman" w:hAnsi="Consolas" w:cs="Times New Roman"/>
@@ -6817,6 +6904,7 @@
         </w:rPr>
         <w:t>(</w:t>
       </w:r>
+      <w:proofErr w:type="gramEnd"/>
       <w:r>
         <w:rPr>
           <w:rFonts w:ascii="Consolas" w:eastAsia="Times New Roman" w:hAnsi="Consolas" w:cs="Times New Roman"/>
@@ -6946,7 +7034,17 @@
           <w:sz w:val="21"/>
           <w:szCs w:val="21"/>
         </w:rPr>
-        <w:t> =  </w:t>
+        <w:t> </w:t>
+      </w:r>
+      <w:proofErr w:type="gramStart"/>
+      <w:r>
+        <w:rPr>
+          <w:rFonts w:ascii="Consolas" w:eastAsia="Times New Roman" w:hAnsi="Consolas" w:cs="Times New Roman"/>
+          <w:color w:val="D4D4D4"/>
+          <w:sz w:val="21"/>
+          <w:szCs w:val="21"/>
+        </w:rPr>
+        <w:t>=  </w:t>
       </w:r>
       <w:r>
         <w:rPr>
@@ -6957,6 +7055,7 @@
         </w:rPr>
         <w:t>new</w:t>
       </w:r>
+      <w:proofErr w:type="gramEnd"/>
       <w:r>
         <w:rPr>
           <w:rFonts w:ascii="Consolas" w:eastAsia="Times New Roman" w:hAnsi="Consolas" w:cs="Times New Roman"/>
@@ -7035,6 +7134,7 @@
         <w:t> </w:t>
       </w:r>
       <w:proofErr w:type="spellStart"/>
+      <w:proofErr w:type="gramStart"/>
       <w:r>
         <w:rPr>
           <w:rFonts w:ascii="Consolas" w:eastAsia="Times New Roman" w:hAnsi="Consolas" w:cs="Times New Roman"/>
@@ -7062,6 +7162,7 @@
         </w:rPr>
         <w:t>body</w:t>
       </w:r>
+      <w:proofErr w:type="gramEnd"/>
       <w:r>
         <w:rPr>
           <w:rFonts w:ascii="Consolas" w:eastAsia="Times New Roman" w:hAnsi="Consolas" w:cs="Times New Roman"/>
@@ -7141,6 +7242,7 @@
         <w:t> </w:t>
       </w:r>
       <w:proofErr w:type="spellStart"/>
+      <w:proofErr w:type="gramStart"/>
       <w:r>
         <w:rPr>
           <w:rFonts w:ascii="Consolas" w:eastAsia="Times New Roman" w:hAnsi="Consolas" w:cs="Times New Roman"/>
@@ -7168,6 +7270,7 @@
         </w:rPr>
         <w:t>body</w:t>
       </w:r>
+      <w:proofErr w:type="gramEnd"/>
       <w:r>
         <w:rPr>
           <w:rFonts w:ascii="Consolas" w:eastAsia="Times New Roman" w:hAnsi="Consolas" w:cs="Times New Roman"/>
@@ -7236,6 +7339,7 @@
         <w:t> </w:t>
       </w:r>
       <w:proofErr w:type="spellStart"/>
+      <w:proofErr w:type="gramStart"/>
       <w:r>
         <w:rPr>
           <w:rFonts w:ascii="Consolas" w:eastAsia="Times New Roman" w:hAnsi="Consolas" w:cs="Times New Roman"/>
@@ -7263,6 +7367,7 @@
         </w:rPr>
         <w:t>body</w:t>
       </w:r>
+      <w:proofErr w:type="gramEnd"/>
       <w:r>
         <w:rPr>
           <w:rFonts w:ascii="Consolas" w:eastAsia="Times New Roman" w:hAnsi="Consolas" w:cs="Times New Roman"/>
@@ -7331,6 +7436,7 @@
         <w:t> </w:t>
       </w:r>
       <w:proofErr w:type="spellStart"/>
+      <w:proofErr w:type="gramStart"/>
       <w:r>
         <w:rPr>
           <w:rFonts w:ascii="Consolas" w:eastAsia="Times New Roman" w:hAnsi="Consolas" w:cs="Times New Roman"/>
@@ -7358,6 +7464,7 @@
         </w:rPr>
         <w:t>body</w:t>
       </w:r>
+      <w:proofErr w:type="gramEnd"/>
       <w:r>
         <w:rPr>
           <w:rFonts w:ascii="Consolas" w:eastAsia="Times New Roman" w:hAnsi="Consolas" w:cs="Times New Roman"/>
@@ -7426,6 +7533,7 @@
         <w:t> </w:t>
       </w:r>
       <w:proofErr w:type="spellStart"/>
+      <w:proofErr w:type="gramStart"/>
       <w:r>
         <w:rPr>
           <w:rFonts w:ascii="Consolas" w:eastAsia="Times New Roman" w:hAnsi="Consolas" w:cs="Times New Roman"/>
@@ -7453,6 +7561,7 @@
         </w:rPr>
         <w:t>body</w:t>
       </w:r>
+      <w:proofErr w:type="gramEnd"/>
       <w:r>
         <w:rPr>
           <w:rFonts w:ascii="Consolas" w:eastAsia="Times New Roman" w:hAnsi="Consolas" w:cs="Times New Roman"/>
@@ -7725,6 +7834,7 @@
         </w:rPr>
         <w:t>            </w:t>
       </w:r>
+      <w:proofErr w:type="gramStart"/>
       <w:r>
         <w:rPr>
           <w:rFonts w:ascii="Consolas" w:eastAsia="Times New Roman" w:hAnsi="Consolas" w:cs="Times New Roman"/>
@@ -7752,6 +7862,7 @@
         </w:rPr>
         <w:t>jason</w:t>
       </w:r>
+      <w:proofErr w:type="gramEnd"/>
       <w:r>
         <w:rPr>
           <w:rFonts w:ascii="Consolas" w:eastAsia="Times New Roman" w:hAnsi="Consolas" w:cs="Times New Roman"/>
@@ -7914,6 +8025,7 @@
         </w:rPr>
         <w:t>            </w:t>
       </w:r>
+      <w:proofErr w:type="gramStart"/>
       <w:r>
         <w:rPr>
           <w:rFonts w:ascii="Consolas" w:eastAsia="Times New Roman" w:hAnsi="Consolas" w:cs="Times New Roman"/>
@@ -7941,6 +8053,7 @@
         </w:rPr>
         <w:t>jason</w:t>
       </w:r>
+      <w:proofErr w:type="gramEnd"/>
       <w:r>
         <w:rPr>
           <w:rFonts w:ascii="Consolas" w:eastAsia="Times New Roman" w:hAnsi="Consolas" w:cs="Times New Roman"/>
@@ -8175,6 +8288,7 @@
         </w:rPr>
       </w:pPr>
       <w:proofErr w:type="spellStart"/>
+      <w:proofErr w:type="gramStart"/>
       <w:r>
         <w:rPr>
           <w:rFonts w:ascii="Consolas" w:eastAsia="Times New Roman" w:hAnsi="Consolas" w:cs="Times New Roman"/>
@@ -8202,6 +8316,7 @@
         </w:rPr>
         <w:t>exports</w:t>
       </w:r>
+      <w:proofErr w:type="gramEnd"/>
       <w:r>
         <w:rPr>
           <w:rFonts w:ascii="Consolas" w:eastAsia="Times New Roman" w:hAnsi="Consolas" w:cs="Times New Roman"/>
@@ -8308,6 +8423,7 @@
         <w:t>    </w:t>
       </w:r>
       <w:proofErr w:type="spellStart"/>
+      <w:proofErr w:type="gramStart"/>
       <w:r>
         <w:rPr>
           <w:rFonts w:ascii="Consolas" w:eastAsia="Times New Roman" w:hAnsi="Consolas" w:cs="Times New Roman"/>
@@ -8336,6 +8452,7 @@
         <w:t>genSalt</w:t>
       </w:r>
       <w:proofErr w:type="spellEnd"/>
+      <w:proofErr w:type="gramEnd"/>
       <w:r>
         <w:rPr>
           <w:rFonts w:ascii="Consolas" w:eastAsia="Times New Roman" w:hAnsi="Consolas" w:cs="Times New Roman"/>
@@ -8439,6 +8556,7 @@
         <w:t>      </w:t>
       </w:r>
       <w:proofErr w:type="spellStart"/>
+      <w:proofErr w:type="gramStart"/>
       <w:r>
         <w:rPr>
           <w:rFonts w:ascii="Consolas" w:eastAsia="Times New Roman" w:hAnsi="Consolas" w:cs="Times New Roman"/>
@@ -8467,6 +8585,7 @@
         <w:t>hash</w:t>
       </w:r>
       <w:proofErr w:type="spellEnd"/>
+      <w:proofErr w:type="gramEnd"/>
       <w:r>
         <w:rPr>
           <w:rFonts w:ascii="Consolas" w:eastAsia="Times New Roman" w:hAnsi="Consolas" w:cs="Times New Roman"/>
@@ -8995,6 +9114,7 @@
         <w:t>(</w:t>
       </w:r>
       <w:proofErr w:type="spellStart"/>
+      <w:proofErr w:type="gramStart"/>
       <w:r>
         <w:rPr>
           <w:rFonts w:ascii="Consolas" w:eastAsia="Times New Roman" w:hAnsi="Consolas" w:cs="Times New Roman"/>
@@ -9023,6 +9143,7 @@
         <w:t>initialize</w:t>
       </w:r>
       <w:proofErr w:type="spellEnd"/>
+      <w:proofErr w:type="gramEnd"/>
       <w:r>
         <w:rPr>
           <w:rFonts w:ascii="Consolas" w:eastAsia="Times New Roman" w:hAnsi="Consolas" w:cs="Times New Roman"/>
@@ -9083,6 +9204,7 @@
         <w:t>(</w:t>
       </w:r>
       <w:proofErr w:type="spellStart"/>
+      <w:proofErr w:type="gramStart"/>
       <w:r>
         <w:rPr>
           <w:rFonts w:ascii="Consolas" w:eastAsia="Times New Roman" w:hAnsi="Consolas" w:cs="Times New Roman"/>
@@ -9111,6 +9233,7 @@
         <w:t>session</w:t>
       </w:r>
       <w:proofErr w:type="spellEnd"/>
+      <w:proofErr w:type="gramEnd"/>
       <w:r>
         <w:rPr>
           <w:rFonts w:ascii="Consolas" w:eastAsia="Times New Roman" w:hAnsi="Consolas" w:cs="Times New Roman"/>
@@ -9235,6 +9358,7 @@
         </w:rPr>
         <w:t>'</w:t>
       </w:r>
+      <w:proofErr w:type="gramStart"/>
       <w:r>
         <w:rPr>
           <w:rFonts w:ascii="Consolas" w:eastAsia="Times New Roman" w:hAnsi="Consolas" w:cs="Times New Roman"/>
@@ -9253,6 +9377,7 @@
         </w:rPr>
         <w:t>Strategy</w:t>
       </w:r>
+      <w:proofErr w:type="gramEnd"/>
       <w:r>
         <w:rPr>
           <w:rFonts w:ascii="Consolas" w:eastAsia="Times New Roman" w:hAnsi="Consolas" w:cs="Times New Roman"/>
@@ -9359,6 +9484,7 @@
         </w:rPr>
         <w:t>'</w:t>
       </w:r>
+      <w:proofErr w:type="gramStart"/>
       <w:r>
         <w:rPr>
           <w:rFonts w:ascii="Consolas" w:eastAsia="Times New Roman" w:hAnsi="Consolas" w:cs="Times New Roman"/>
@@ -9379,6 +9505,7 @@
         <w:t>ExtractJwt</w:t>
       </w:r>
       <w:proofErr w:type="spellEnd"/>
+      <w:proofErr w:type="gramEnd"/>
       <w:r>
         <w:rPr>
           <w:rFonts w:ascii="Consolas" w:eastAsia="Times New Roman" w:hAnsi="Consolas" w:cs="Times New Roman"/>
@@ -9436,6 +9563,7 @@
         </w:rPr>
         <w:t> = </w:t>
       </w:r>
+      <w:proofErr w:type="gramStart"/>
       <w:r>
         <w:rPr>
           <w:rFonts w:ascii="Consolas" w:eastAsia="Times New Roman" w:hAnsi="Consolas" w:cs="Times New Roman"/>
@@ -9454,6 +9582,7 @@
         </w:rPr>
         <w:t>(</w:t>
       </w:r>
+      <w:proofErr w:type="gramEnd"/>
       <w:r>
         <w:rPr>
           <w:rFonts w:ascii="Consolas" w:eastAsia="Times New Roman" w:hAnsi="Consolas" w:cs="Times New Roman"/>
@@ -9538,6 +9667,7 @@
         </w:rPr>
         <w:t>(</w:t>
       </w:r>
+      <w:proofErr w:type="gramStart"/>
       <w:r>
         <w:rPr>
           <w:rFonts w:ascii="Consolas" w:eastAsia="Times New Roman" w:hAnsi="Consolas" w:cs="Times New Roman"/>
@@ -9545,7 +9675,17 @@
           <w:sz w:val="21"/>
           <w:szCs w:val="21"/>
         </w:rPr>
-        <w:t>'./database'</w:t>
+        <w:t>'./</w:t>
+      </w:r>
+      <w:proofErr w:type="gramEnd"/>
+      <w:r>
+        <w:rPr>
+          <w:rFonts w:ascii="Consolas" w:eastAsia="Times New Roman" w:hAnsi="Consolas" w:cs="Times New Roman"/>
+          <w:color w:val="CE9178"/>
+          <w:sz w:val="21"/>
+          <w:szCs w:val="21"/>
+        </w:rPr>
+        <w:t>database'</w:t>
       </w:r>
       <w:r>
         <w:rPr>
@@ -9581,6 +9721,7 @@
         </w:rPr>
       </w:pPr>
       <w:proofErr w:type="spellStart"/>
+      <w:proofErr w:type="gramStart"/>
       <w:r>
         <w:rPr>
           <w:rFonts w:ascii="Consolas" w:eastAsia="Times New Roman" w:hAnsi="Consolas" w:cs="Times New Roman"/>
@@ -9609,6 +9750,7 @@
         <w:t>exports</w:t>
       </w:r>
       <w:proofErr w:type="spellEnd"/>
+      <w:proofErr w:type="gramEnd"/>
       <w:r>
         <w:rPr>
           <w:rFonts w:ascii="Consolas" w:eastAsia="Times New Roman" w:hAnsi="Consolas" w:cs="Times New Roman"/>
@@ -9732,6 +9874,7 @@
         </w:rPr>
         <w:t>    </w:t>
       </w:r>
+      <w:proofErr w:type="gramStart"/>
       <w:r>
         <w:rPr>
           <w:rFonts w:ascii="Consolas" w:eastAsia="Times New Roman" w:hAnsi="Consolas" w:cs="Times New Roman"/>
@@ -9759,6 +9902,7 @@
         </w:rPr>
         <w:t>jwtFromRequest</w:t>
       </w:r>
+      <w:proofErr w:type="gramEnd"/>
       <w:r>
         <w:rPr>
           <w:rFonts w:ascii="Consolas" w:eastAsia="Times New Roman" w:hAnsi="Consolas" w:cs="Times New Roman"/>
@@ -9844,6 +9988,7 @@
         <w:t>    </w:t>
       </w:r>
       <w:proofErr w:type="spellStart"/>
+      <w:proofErr w:type="gramStart"/>
       <w:r>
         <w:rPr>
           <w:rFonts w:ascii="Consolas" w:eastAsia="Times New Roman" w:hAnsi="Consolas" w:cs="Times New Roman"/>
@@ -9872,6 +10017,7 @@
         <w:t>secretOrKey</w:t>
       </w:r>
       <w:proofErr w:type="spellEnd"/>
+      <w:proofErr w:type="gramEnd"/>
       <w:r>
         <w:rPr>
           <w:rFonts w:ascii="Consolas" w:eastAsia="Times New Roman" w:hAnsi="Consolas" w:cs="Times New Roman"/>
@@ -9941,6 +10087,7 @@
         <w:t>    </w:t>
       </w:r>
       <w:proofErr w:type="spellStart"/>
+      <w:proofErr w:type="gramStart"/>
       <w:r>
         <w:rPr>
           <w:rFonts w:ascii="Consolas" w:eastAsia="Times New Roman" w:hAnsi="Consolas" w:cs="Times New Roman"/>
@@ -9978,6 +10125,7 @@
         </w:rPr>
         <w:t>(</w:t>
       </w:r>
+      <w:proofErr w:type="gramEnd"/>
       <w:r>
         <w:rPr>
           <w:rFonts w:ascii="Consolas" w:eastAsia="Times New Roman" w:hAnsi="Consolas" w:cs="Times New Roman"/>
@@ -10157,7 +10305,17 @@
           <w:sz w:val="21"/>
           <w:szCs w:val="21"/>
         </w:rPr>
-        <w:t>jwt_payload</w:t>
+        <w:t>jwt_</w:t>
+      </w:r>
+      <w:proofErr w:type="gramStart"/>
+      <w:r>
+        <w:rPr>
+          <w:rFonts w:ascii="Consolas" w:eastAsia="Times New Roman" w:hAnsi="Consolas" w:cs="Times New Roman"/>
+          <w:color w:val="9CDCFE"/>
+          <w:sz w:val="21"/>
+          <w:szCs w:val="21"/>
+        </w:rPr>
+        <w:t>payload</w:t>
       </w:r>
       <w:r>
         <w:rPr>
@@ -10175,7 +10333,17 @@
           <w:sz w:val="21"/>
           <w:szCs w:val="21"/>
         </w:rPr>
-        <w:t>_id</w:t>
+        <w:t>_</w:t>
+      </w:r>
+      <w:proofErr w:type="gramEnd"/>
+      <w:r>
+        <w:rPr>
+          <w:rFonts w:ascii="Consolas" w:eastAsia="Times New Roman" w:hAnsi="Consolas" w:cs="Times New Roman"/>
+          <w:color w:val="9CDCFE"/>
+          <w:sz w:val="21"/>
+          <w:szCs w:val="21"/>
+        </w:rPr>
+        <w:t>id</w:t>
       </w:r>
       <w:proofErr w:type="spellEnd"/>
       <w:r>
@@ -10337,6 +10505,7 @@
         </w:rPr>
         <w:t> </w:t>
       </w:r>
+      <w:proofErr w:type="gramStart"/>
       <w:r>
         <w:rPr>
           <w:rFonts w:ascii="Consolas" w:eastAsia="Times New Roman" w:hAnsi="Consolas" w:cs="Times New Roman"/>
@@ -10355,6 +10524,7 @@
         </w:rPr>
         <w:t>(</w:t>
       </w:r>
+      <w:proofErr w:type="gramEnd"/>
       <w:r>
         <w:rPr>
           <w:rFonts w:ascii="Consolas" w:eastAsia="Times New Roman" w:hAnsi="Consolas" w:cs="Times New Roman"/>
@@ -10520,6 +10690,7 @@
         </w:rPr>
         <w:t> </w:t>
       </w:r>
+      <w:proofErr w:type="gramStart"/>
       <w:r>
         <w:rPr>
           <w:rFonts w:ascii="Consolas" w:eastAsia="Times New Roman" w:hAnsi="Consolas" w:cs="Times New Roman"/>
@@ -10538,6 +10709,7 @@
         </w:rPr>
         <w:t>(</w:t>
       </w:r>
+      <w:proofErr w:type="gramEnd"/>
       <w:r>
         <w:rPr>
           <w:rFonts w:ascii="Consolas" w:eastAsia="Times New Roman" w:hAnsi="Consolas" w:cs="Times New Roman"/>
@@ -10673,6 +10845,7 @@
         </w:rPr>
         <w:t> </w:t>
       </w:r>
+      <w:proofErr w:type="gramStart"/>
       <w:r>
         <w:rPr>
           <w:rFonts w:ascii="Consolas" w:eastAsia="Times New Roman" w:hAnsi="Consolas" w:cs="Times New Roman"/>
@@ -10691,6 +10864,7 @@
         </w:rPr>
         <w:t>(</w:t>
       </w:r>
+      <w:proofErr w:type="gramEnd"/>
       <w:r>
         <w:rPr>
           <w:rFonts w:ascii="Consolas" w:eastAsia="Times New Roman" w:hAnsi="Consolas" w:cs="Times New Roman"/>
@@ -10816,8 +10990,6 @@
       <w:pPr>
         <w:pStyle w:val="ListParagraph"/>
       </w:pPr>
-      <w:bookmarkStart w:id="0" w:name="_GoBack"/>
-      <w:bookmarkEnd w:id="0"/>
     </w:p>
     <w:p>
       <w:pPr>
@@ -10863,6 +11035,7 @@
         </w:rPr>
         <w:t>(</w:t>
       </w:r>
+      <w:proofErr w:type="gramStart"/>
       <w:r>
         <w:rPr>
           <w:rFonts w:ascii="Consolas" w:eastAsia="Times New Roman" w:hAnsi="Consolas" w:cs="Times New Roman"/>
@@ -10870,7 +11043,17 @@
           <w:sz w:val="21"/>
           <w:szCs w:val="21"/>
         </w:rPr>
-        <w:t>'./config/passport'</w:t>
+        <w:t>'./</w:t>
+      </w:r>
+      <w:proofErr w:type="gramEnd"/>
+      <w:r>
+        <w:rPr>
+          <w:rFonts w:ascii="Consolas" w:eastAsia="Times New Roman" w:hAnsi="Consolas" w:cs="Times New Roman"/>
+          <w:color w:val="CE9178"/>
+          <w:sz w:val="21"/>
+          <w:szCs w:val="21"/>
+        </w:rPr>
+        <w:t>config/passport'</w:t>
       </w:r>
       <w:r>
         <w:rPr>
@@ -10951,6 +11134,7 @@
         </w:rPr>
       </w:pPr>
       <w:proofErr w:type="spellStart"/>
+      <w:proofErr w:type="gramStart"/>
       <w:r>
         <w:rPr>
           <w:rFonts w:ascii="Consolas" w:eastAsia="Times New Roman" w:hAnsi="Consolas" w:cs="Times New Roman"/>
@@ -10988,6 +11172,7 @@
         </w:rPr>
         <w:t>(</w:t>
       </w:r>
+      <w:proofErr w:type="gramEnd"/>
       <w:r>
         <w:rPr>
           <w:rFonts w:ascii="Consolas" w:eastAsia="Times New Roman" w:hAnsi="Consolas" w:cs="Times New Roman"/>
@@ -11136,6 +11321,7 @@
         <w:t> = </w:t>
       </w:r>
       <w:proofErr w:type="spellStart"/>
+      <w:proofErr w:type="gramStart"/>
       <w:r>
         <w:rPr>
           <w:rFonts w:ascii="Consolas" w:eastAsia="Times New Roman" w:hAnsi="Consolas" w:cs="Times New Roman"/>
@@ -11163,6 +11349,7 @@
         </w:rPr>
         <w:t>body</w:t>
       </w:r>
+      <w:proofErr w:type="gramEnd"/>
       <w:r>
         <w:rPr>
           <w:rFonts w:ascii="Consolas" w:eastAsia="Times New Roman" w:hAnsi="Consolas" w:cs="Times New Roman"/>
@@ -11249,6 +11436,7 @@
         <w:t> = </w:t>
       </w:r>
       <w:proofErr w:type="spellStart"/>
+      <w:proofErr w:type="gramStart"/>
       <w:r>
         <w:rPr>
           <w:rFonts w:ascii="Consolas" w:eastAsia="Times New Roman" w:hAnsi="Consolas" w:cs="Times New Roman"/>
@@ -11276,6 +11464,7 @@
         </w:rPr>
         <w:t>body</w:t>
       </w:r>
+      <w:proofErr w:type="gramEnd"/>
       <w:r>
         <w:rPr>
           <w:rFonts w:ascii="Consolas" w:eastAsia="Times New Roman" w:hAnsi="Consolas" w:cs="Times New Roman"/>
@@ -11642,6 +11831,7 @@
         </w:rPr>
         <w:t>if</w:t>
       </w:r>
+      <w:proofErr w:type="gramStart"/>
       <w:r>
         <w:rPr>
           <w:rFonts w:ascii="Consolas" w:eastAsia="Times New Roman" w:hAnsi="Consolas" w:cs="Times New Roman"/>
@@ -11660,6 +11850,7 @@
         </w:rPr>
         <w:t>user</w:t>
       </w:r>
+      <w:proofErr w:type="gramEnd"/>
       <w:r>
         <w:rPr>
           <w:rFonts w:ascii="Consolas" w:eastAsia="Times New Roman" w:hAnsi="Consolas" w:cs="Times New Roman"/>
@@ -11709,6 +11900,7 @@
         </w:rPr>
         <w:t> </w:t>
       </w:r>
+      <w:proofErr w:type="gramStart"/>
       <w:r>
         <w:rPr>
           <w:rFonts w:ascii="Consolas" w:eastAsia="Times New Roman" w:hAnsi="Consolas" w:cs="Times New Roman"/>
@@ -11736,6 +11928,7 @@
         </w:rPr>
         <w:t>json</w:t>
       </w:r>
+      <w:proofErr w:type="gramEnd"/>
       <w:r>
         <w:rPr>
           <w:rFonts w:ascii="Consolas" w:eastAsia="Times New Roman" w:hAnsi="Consolas" w:cs="Times New Roman"/>
@@ -11943,6 +12136,7 @@
         </w:rPr>
         <w:t>, </w:t>
       </w:r>
+      <w:proofErr w:type="gramStart"/>
       <w:r>
         <w:rPr>
           <w:rFonts w:ascii="Consolas" w:eastAsia="Times New Roman" w:hAnsi="Consolas" w:cs="Times New Roman"/>
@@ -11970,6 +12164,7 @@
         </w:rPr>
         <w:t>password</w:t>
       </w:r>
+      <w:proofErr w:type="gramEnd"/>
       <w:r>
         <w:rPr>
           <w:rFonts w:ascii="Consolas" w:eastAsia="Times New Roman" w:hAnsi="Consolas" w:cs="Times New Roman"/>
@@ -12242,6 +12437,7 @@
         </w:rPr>
         <w:t> = </w:t>
       </w:r>
+      <w:proofErr w:type="gramStart"/>
       <w:r>
         <w:rPr>
           <w:rFonts w:ascii="Consolas" w:eastAsia="Times New Roman" w:hAnsi="Consolas" w:cs="Times New Roman"/>
@@ -12269,6 +12465,7 @@
         </w:rPr>
         <w:t>sign</w:t>
       </w:r>
+      <w:proofErr w:type="gramEnd"/>
       <w:r>
         <w:rPr>
           <w:rFonts w:ascii="Consolas" w:eastAsia="Times New Roman" w:hAnsi="Consolas" w:cs="Times New Roman"/>
@@ -12482,6 +12679,7 @@
         <w:t>                </w:t>
       </w:r>
       <w:proofErr w:type="spellStart"/>
+      <w:proofErr w:type="gramStart"/>
       <w:r>
         <w:rPr>
           <w:rFonts w:ascii="Consolas" w:eastAsia="Times New Roman" w:hAnsi="Consolas" w:cs="Times New Roman"/>
@@ -12510,6 +12708,7 @@
         <w:t>json</w:t>
       </w:r>
       <w:proofErr w:type="spellEnd"/>
+      <w:proofErr w:type="gramEnd"/>
       <w:r>
         <w:rPr>
           <w:rFonts w:ascii="Consolas" w:eastAsia="Times New Roman" w:hAnsi="Consolas" w:cs="Times New Roman"/>
@@ -12760,6 +12959,7 @@
         <w:t> </w:t>
       </w:r>
       <w:proofErr w:type="spellStart"/>
+      <w:proofErr w:type="gramStart"/>
       <w:r>
         <w:rPr>
           <w:rFonts w:ascii="Consolas" w:eastAsia="Times New Roman" w:hAnsi="Consolas" w:cs="Times New Roman"/>
@@ -12785,7 +12985,17 @@
           <w:sz w:val="21"/>
           <w:szCs w:val="21"/>
         </w:rPr>
-        <w:t>_id</w:t>
+        <w:t>_</w:t>
+      </w:r>
+      <w:proofErr w:type="gramEnd"/>
+      <w:r>
+        <w:rPr>
+          <w:rFonts w:ascii="Consolas" w:eastAsia="Times New Roman" w:hAnsi="Consolas" w:cs="Times New Roman"/>
+          <w:color w:val="9CDCFE"/>
+          <w:sz w:val="21"/>
+          <w:szCs w:val="21"/>
+        </w:rPr>
+        <w:t>id</w:t>
       </w:r>
       <w:proofErr w:type="spellEnd"/>
       <w:r>
@@ -12848,6 +13058,7 @@
         <w:t> </w:t>
       </w:r>
       <w:proofErr w:type="spellStart"/>
+      <w:proofErr w:type="gramStart"/>
       <w:r>
         <w:rPr>
           <w:rFonts w:ascii="Consolas" w:eastAsia="Times New Roman" w:hAnsi="Consolas" w:cs="Times New Roman"/>
@@ -12876,6 +13087,7 @@
         <w:t>firstname</w:t>
       </w:r>
       <w:proofErr w:type="spellEnd"/>
+      <w:proofErr w:type="gramEnd"/>
       <w:r>
         <w:rPr>
           <w:rFonts w:ascii="Consolas" w:eastAsia="Times New Roman" w:hAnsi="Consolas" w:cs="Times New Roman"/>
@@ -12936,6 +13148,7 @@
         <w:t> </w:t>
       </w:r>
       <w:proofErr w:type="spellStart"/>
+      <w:proofErr w:type="gramStart"/>
       <w:r>
         <w:rPr>
           <w:rFonts w:ascii="Consolas" w:eastAsia="Times New Roman" w:hAnsi="Consolas" w:cs="Times New Roman"/>
@@ -12964,6 +13177,7 @@
         <w:t>lastname</w:t>
       </w:r>
       <w:proofErr w:type="spellEnd"/>
+      <w:proofErr w:type="gramEnd"/>
       <w:r>
         <w:rPr>
           <w:rFonts w:ascii="Consolas" w:eastAsia="Times New Roman" w:hAnsi="Consolas" w:cs="Times New Roman"/>
@@ -13013,6 +13227,7 @@
         <w:t> </w:t>
       </w:r>
       <w:proofErr w:type="spellStart"/>
+      <w:proofErr w:type="gramStart"/>
       <w:r>
         <w:rPr>
           <w:rFonts w:ascii="Consolas" w:eastAsia="Times New Roman" w:hAnsi="Consolas" w:cs="Times New Roman"/>
@@ -13041,6 +13256,7 @@
         <w:t>email</w:t>
       </w:r>
       <w:proofErr w:type="spellEnd"/>
+      <w:proofErr w:type="gramEnd"/>
     </w:p>
     <w:p>
       <w:pPr>
@@ -13194,6 +13410,7 @@
         </w:rPr>
         <w:t> </w:t>
       </w:r>
+      <w:proofErr w:type="gramStart"/>
       <w:r>
         <w:rPr>
           <w:rFonts w:ascii="Consolas" w:eastAsia="Times New Roman" w:hAnsi="Consolas" w:cs="Times New Roman"/>
@@ -13221,6 +13438,7 @@
         </w:rPr>
         <w:t>json</w:t>
       </w:r>
+      <w:proofErr w:type="gramEnd"/>
       <w:r>
         <w:rPr>
           <w:rFonts w:ascii="Consolas" w:eastAsia="Times New Roman" w:hAnsi="Consolas" w:cs="Times New Roman"/>
@@ -13448,6 +13666,189 @@
         </w:rPr>
         <w:t>Make other routes protected</w:t>
       </w:r>
+    </w:p>
+    <w:p>
+      <w:pPr>
+        <w:pStyle w:val="ListParagraph"/>
+        <w:numPr>
+          <w:ilvl w:val="0"/>
+          <w:numId w:val="2"/>
+        </w:numPr>
+        <w:rPr>
+          <w:vertAlign w:val="subscript"/>
+        </w:rPr>
+      </w:pPr>
+      <w:r>
+        <w:rPr>
+          <w:vertAlign w:val="subscript"/>
+        </w:rPr>
+        <w:t>Create angular app</w:t>
+      </w:r>
+    </w:p>
+    <w:p>
+      <w:pPr>
+        <w:pStyle w:val="ListParagraph"/>
+        <w:numPr>
+          <w:ilvl w:val="0"/>
+          <w:numId w:val="2"/>
+        </w:numPr>
+        <w:rPr>
+          <w:vertAlign w:val="subscript"/>
+        </w:rPr>
+      </w:pPr>
+      <w:r>
+        <w:rPr>
+          <w:vertAlign w:val="subscript"/>
+        </w:rPr>
+        <w:t>change</w:t>
+      </w:r>
+      <w:r>
+        <w:rPr>
+          <w:vertAlign w:val="subscript"/>
+        </w:rPr>
+        <w:t xml:space="preserve"> </w:t>
+      </w:r>
+      <w:proofErr w:type="spellStart"/>
+      <w:r>
+        <w:rPr>
+          <w:vertAlign w:val="subscript"/>
+        </w:rPr>
+        <w:t>dist</w:t>
+      </w:r>
+      <w:proofErr w:type="spellEnd"/>
+      <w:r>
+        <w:rPr>
+          <w:vertAlign w:val="subscript"/>
+        </w:rPr>
+        <w:t xml:space="preserve"> in </w:t>
+      </w:r>
+      <w:proofErr w:type="spellStart"/>
+      <w:proofErr w:type="gramStart"/>
+      <w:r>
+        <w:rPr>
+          <w:vertAlign w:val="subscript"/>
+        </w:rPr>
+        <w:t>angular.json</w:t>
+      </w:r>
+      <w:proofErr w:type="spellEnd"/>
+      <w:proofErr w:type="gramEnd"/>
+      <w:r>
+        <w:rPr>
+          <w:vertAlign w:val="subscript"/>
+        </w:rPr>
+        <w:t xml:space="preserve"> </w:t>
+      </w:r>
+    </w:p>
+    <w:p>
+      <w:pPr>
+        <w:shd w:val="clear" w:color="auto" w:fill="1E1E1E"/>
+        <w:spacing w:after="0" w:line="285" w:lineRule="atLeast"/>
+        <w:rPr>
+          <w:rFonts w:ascii="Consolas" w:eastAsia="Times New Roman" w:hAnsi="Consolas" w:cs="Times New Roman"/>
+          <w:color w:val="D4D4D4"/>
+          <w:sz w:val="21"/>
+          <w:szCs w:val="21"/>
+        </w:rPr>
+      </w:pPr>
+      <w:r>
+        <w:rPr>
+          <w:rFonts w:ascii="Consolas" w:eastAsia="Times New Roman" w:hAnsi="Consolas" w:cs="Times New Roman"/>
+          <w:color w:val="9CDCFE"/>
+          <w:sz w:val="21"/>
+          <w:szCs w:val="21"/>
+        </w:rPr>
+        <w:t>"</w:t>
+      </w:r>
+      <w:proofErr w:type="spellStart"/>
+      <w:r>
+        <w:rPr>
+          <w:rFonts w:ascii="Consolas" w:eastAsia="Times New Roman" w:hAnsi="Consolas" w:cs="Times New Roman"/>
+          <w:color w:val="9CDCFE"/>
+          <w:sz w:val="21"/>
+          <w:szCs w:val="21"/>
+        </w:rPr>
+        <w:t>outputPath</w:t>
+      </w:r>
+      <w:proofErr w:type="spellEnd"/>
+      <w:r>
+        <w:rPr>
+          <w:rFonts w:ascii="Consolas" w:eastAsia="Times New Roman" w:hAnsi="Consolas" w:cs="Times New Roman"/>
+          <w:color w:val="9CDCFE"/>
+          <w:sz w:val="21"/>
+          <w:szCs w:val="21"/>
+        </w:rPr>
+        <w:t>"</w:t>
+      </w:r>
+      <w:r>
+        <w:rPr>
+          <w:rFonts w:ascii="Consolas" w:eastAsia="Times New Roman" w:hAnsi="Consolas" w:cs="Times New Roman"/>
+          <w:color w:val="D4D4D4"/>
+          <w:sz w:val="21"/>
+          <w:szCs w:val="21"/>
+        </w:rPr>
+        <w:t>: </w:t>
+      </w:r>
+      <w:proofErr w:type="gramStart"/>
+      <w:r>
+        <w:rPr>
+          <w:rFonts w:ascii="Consolas" w:eastAsia="Times New Roman" w:hAnsi="Consolas" w:cs="Times New Roman"/>
+          <w:color w:val="CE9178"/>
+          <w:sz w:val="21"/>
+          <w:szCs w:val="21"/>
+        </w:rPr>
+        <w:t>"..</w:t>
+      </w:r>
+      <w:proofErr w:type="gramEnd"/>
+      <w:r>
+        <w:rPr>
+          <w:rFonts w:ascii="Consolas" w:eastAsia="Times New Roman" w:hAnsi="Consolas" w:cs="Times New Roman"/>
+          <w:color w:val="CE9178"/>
+          <w:sz w:val="21"/>
+          <w:szCs w:val="21"/>
+        </w:rPr>
+        <w:t>/client"</w:t>
+      </w:r>
+      <w:r>
+        <w:rPr>
+          <w:rFonts w:ascii="Consolas" w:eastAsia="Times New Roman" w:hAnsi="Consolas" w:cs="Times New Roman"/>
+          <w:color w:val="D4D4D4"/>
+          <w:sz w:val="21"/>
+          <w:szCs w:val="21"/>
+        </w:rPr>
+        <w:t>,</w:t>
+      </w:r>
+    </w:p>
+    <w:p>
+      <w:pPr>
+        <w:pStyle w:val="ListParagraph"/>
+        <w:numPr>
+          <w:ilvl w:val="0"/>
+          <w:numId w:val="2"/>
+        </w:numPr>
+        <w:rPr>
+          <w:vertAlign w:val="subscript"/>
+        </w:rPr>
+      </w:pPr>
+      <w:r>
+        <w:rPr>
+          <w:vertAlign w:val="subscript"/>
+        </w:rPr>
+        <w:t>Create components</w:t>
+      </w:r>
+    </w:p>
+    <w:p>
+      <w:pPr>
+        <w:pStyle w:val="ListParagraph"/>
+        <w:numPr>
+          <w:ilvl w:val="0"/>
+          <w:numId w:val="2"/>
+        </w:numPr>
+        <w:rPr>
+          <w:vertAlign w:val="subscript"/>
+        </w:rPr>
+      </w:pPr>
+      <w:bookmarkStart w:id="0" w:name="_GoBack"/>
+      <w:bookmarkEnd w:id="0"/>
     </w:p>
     <w:sectPr>
       <w:pgSz w:w="12240" w:h="15840"/>

</xml_diff>

<commit_message>
Made changes for mongoDB cloud usage and fix profile bug
</commit_message>
<xml_diff>
--- a/MEAN Stack Application.docx
+++ b/MEAN Stack Application.docx
@@ -34,6 +34,7 @@
           <w:vertAlign w:val="subscript"/>
         </w:rPr>
       </w:pPr>
+      <w:bookmarkStart w:id="0" w:name="_GoBack"/>
       <w:r>
         <w:rPr>
           <w:rFonts w:ascii="Times New Roman" w:hAnsi="Times New Roman" w:cs="Times New Roman"/>
@@ -237,19 +238,7 @@
         <w:t>Compile &amp; Deploy</w:t>
       </w:r>
     </w:p>
-    <w:p>
-      <w:pPr>
-        <w:rPr>
-          <w:vertAlign w:val="subscript"/>
-        </w:rPr>
-      </w:pPr>
-      <w:r>
-        <w:rPr>
-          <w:vertAlign w:val="subscript"/>
-        </w:rPr>
-        <w:t>It’s hard to type with long nails and such so we could try going to</w:t>
-      </w:r>
-    </w:p>
+    <w:bookmarkEnd w:id="0"/>
     <w:p>
       <w:pPr>
         <w:rPr>
@@ -1695,36 +1684,36 @@
         <w:rPr>
           <w:vertAlign w:val="subscript"/>
         </w:rPr>
+        <w:t xml:space="preserve">Set up </w:t>
+      </w:r>
+      <w:proofErr w:type="spellStart"/>
+      <w:r>
+        <w:rPr>
+          <w:vertAlign w:val="subscript"/>
+        </w:rPr>
+        <w:t>db</w:t>
+      </w:r>
+      <w:proofErr w:type="spellEnd"/>
+    </w:p>
+    <w:p>
+      <w:pPr>
+        <w:shd w:val="clear" w:color="auto" w:fill="1E1E1E"/>
+        <w:spacing w:after="0" w:line="285" w:lineRule="atLeast"/>
+        <w:rPr>
+          <w:rFonts w:ascii="Consolas" w:eastAsia="Times New Roman" w:hAnsi="Consolas" w:cs="Times New Roman"/>
+          <w:color w:val="D4D4D4"/>
+          <w:sz w:val="21"/>
+          <w:szCs w:val="21"/>
+        </w:rPr>
+      </w:pPr>
+      <w:r>
+        <w:rPr>
+          <w:rFonts w:ascii="Consolas" w:eastAsia="Times New Roman" w:hAnsi="Consolas" w:cs="Times New Roman"/>
+          <w:color w:val="6A9955"/>
+          <w:sz w:val="21"/>
+          <w:szCs w:val="21"/>
+        </w:rPr>
         <w:lastRenderedPageBreak/>
-        <w:t xml:space="preserve">Set up </w:t>
-      </w:r>
-      <w:proofErr w:type="spellStart"/>
-      <w:r>
-        <w:rPr>
-          <w:vertAlign w:val="subscript"/>
-        </w:rPr>
-        <w:t>db</w:t>
-      </w:r>
-      <w:proofErr w:type="spellEnd"/>
-    </w:p>
-    <w:p>
-      <w:pPr>
-        <w:shd w:val="clear" w:color="auto" w:fill="1E1E1E"/>
-        <w:spacing w:after="0" w:line="285" w:lineRule="atLeast"/>
-        <w:rPr>
-          <w:rFonts w:ascii="Consolas" w:eastAsia="Times New Roman" w:hAnsi="Consolas" w:cs="Times New Roman"/>
-          <w:color w:val="D4D4D4"/>
-          <w:sz w:val="21"/>
-          <w:szCs w:val="21"/>
-        </w:rPr>
-      </w:pPr>
-      <w:r>
-        <w:rPr>
-          <w:rFonts w:ascii="Consolas" w:eastAsia="Times New Roman" w:hAnsi="Consolas" w:cs="Times New Roman"/>
-          <w:color w:val="6A9955"/>
-          <w:sz w:val="21"/>
-          <w:szCs w:val="21"/>
-        </w:rPr>
         <w:t>// Connect to MongoDB database</w:t>
       </w:r>
     </w:p>
@@ -3943,7 +3932,6 @@
           <w:sz w:val="21"/>
           <w:szCs w:val="21"/>
         </w:rPr>
-        <w:lastRenderedPageBreak/>
         <w:t>// Index route</w:t>
       </w:r>
     </w:p>
@@ -3967,6 +3955,7 @@
           <w:sz w:val="21"/>
           <w:szCs w:val="21"/>
         </w:rPr>
+        <w:lastRenderedPageBreak/>
         <w:t>app</w:t>
       </w:r>
       <w:r>
@@ -6299,7 +6288,6 @@
           <w:sz w:val="21"/>
           <w:szCs w:val="21"/>
         </w:rPr>
-        <w:lastRenderedPageBreak/>
         <w:t>}</w:t>
       </w:r>
     </w:p>
@@ -9060,29 +9048,29 @@
           <w:sz w:val="21"/>
           <w:szCs w:val="21"/>
         </w:rPr>
+        <w:t>// Passport middleware</w:t>
+      </w:r>
+    </w:p>
+    <w:p>
+      <w:pPr>
+        <w:shd w:val="clear" w:color="auto" w:fill="1E1E1E"/>
+        <w:spacing w:after="0" w:line="285" w:lineRule="atLeast"/>
+        <w:rPr>
+          <w:rFonts w:ascii="Consolas" w:eastAsia="Times New Roman" w:hAnsi="Consolas" w:cs="Times New Roman"/>
+          <w:color w:val="D4D4D4"/>
+          <w:sz w:val="21"/>
+          <w:szCs w:val="21"/>
+        </w:rPr>
+      </w:pPr>
+      <w:proofErr w:type="spellStart"/>
+      <w:r>
+        <w:rPr>
+          <w:rFonts w:ascii="Consolas" w:eastAsia="Times New Roman" w:hAnsi="Consolas" w:cs="Times New Roman"/>
+          <w:color w:val="4FC1FF"/>
+          <w:sz w:val="21"/>
+          <w:szCs w:val="21"/>
+        </w:rPr>
         <w:lastRenderedPageBreak/>
-        <w:t>// Passport middleware</w:t>
-      </w:r>
-    </w:p>
-    <w:p>
-      <w:pPr>
-        <w:shd w:val="clear" w:color="auto" w:fill="1E1E1E"/>
-        <w:spacing w:after="0" w:line="285" w:lineRule="atLeast"/>
-        <w:rPr>
-          <w:rFonts w:ascii="Consolas" w:eastAsia="Times New Roman" w:hAnsi="Consolas" w:cs="Times New Roman"/>
-          <w:color w:val="D4D4D4"/>
-          <w:sz w:val="21"/>
-          <w:szCs w:val="21"/>
-        </w:rPr>
-      </w:pPr>
-      <w:proofErr w:type="spellStart"/>
-      <w:r>
-        <w:rPr>
-          <w:rFonts w:ascii="Consolas" w:eastAsia="Times New Roman" w:hAnsi="Consolas" w:cs="Times New Roman"/>
-          <w:color w:val="4FC1FF"/>
-          <w:sz w:val="21"/>
-          <w:szCs w:val="21"/>
-        </w:rPr>
         <w:t>app</w:t>
       </w:r>
       <w:r>
@@ -11879,156 +11867,156 @@
           <w:sz w:val="21"/>
           <w:szCs w:val="21"/>
         </w:rPr>
+        <w:t>            </w:t>
+      </w:r>
+      <w:r>
+        <w:rPr>
+          <w:rFonts w:ascii="Consolas" w:eastAsia="Times New Roman" w:hAnsi="Consolas" w:cs="Times New Roman"/>
+          <w:color w:val="C586C0"/>
+          <w:sz w:val="21"/>
+          <w:szCs w:val="21"/>
+        </w:rPr>
+        <w:t>return</w:t>
+      </w:r>
+      <w:r>
+        <w:rPr>
+          <w:rFonts w:ascii="Consolas" w:eastAsia="Times New Roman" w:hAnsi="Consolas" w:cs="Times New Roman"/>
+          <w:color w:val="D4D4D4"/>
+          <w:sz w:val="21"/>
+          <w:szCs w:val="21"/>
+        </w:rPr>
+        <w:t> </w:t>
+      </w:r>
+      <w:proofErr w:type="gramStart"/>
+      <w:r>
+        <w:rPr>
+          <w:rFonts w:ascii="Consolas" w:eastAsia="Times New Roman" w:hAnsi="Consolas" w:cs="Times New Roman"/>
+          <w:color w:val="9CDCFE"/>
+          <w:sz w:val="21"/>
+          <w:szCs w:val="21"/>
+        </w:rPr>
+        <w:t>res</w:t>
+      </w:r>
+      <w:r>
+        <w:rPr>
+          <w:rFonts w:ascii="Consolas" w:eastAsia="Times New Roman" w:hAnsi="Consolas" w:cs="Times New Roman"/>
+          <w:color w:val="D4D4D4"/>
+          <w:sz w:val="21"/>
+          <w:szCs w:val="21"/>
+        </w:rPr>
+        <w:t>.</w:t>
+      </w:r>
+      <w:r>
+        <w:rPr>
+          <w:rFonts w:ascii="Consolas" w:eastAsia="Times New Roman" w:hAnsi="Consolas" w:cs="Times New Roman"/>
+          <w:color w:val="DCDCAA"/>
+          <w:sz w:val="21"/>
+          <w:szCs w:val="21"/>
+        </w:rPr>
+        <w:t>json</w:t>
+      </w:r>
+      <w:proofErr w:type="gramEnd"/>
+      <w:r>
+        <w:rPr>
+          <w:rFonts w:ascii="Consolas" w:eastAsia="Times New Roman" w:hAnsi="Consolas" w:cs="Times New Roman"/>
+          <w:color w:val="D4D4D4"/>
+          <w:sz w:val="21"/>
+          <w:szCs w:val="21"/>
+        </w:rPr>
+        <w:t>({</w:t>
+      </w:r>
+      <w:r>
+        <w:rPr>
+          <w:rFonts w:ascii="Consolas" w:eastAsia="Times New Roman" w:hAnsi="Consolas" w:cs="Times New Roman"/>
+          <w:color w:val="9CDCFE"/>
+          <w:sz w:val="21"/>
+          <w:szCs w:val="21"/>
+        </w:rPr>
+        <w:t>success:</w:t>
+      </w:r>
+      <w:r>
+        <w:rPr>
+          <w:rFonts w:ascii="Consolas" w:eastAsia="Times New Roman" w:hAnsi="Consolas" w:cs="Times New Roman"/>
+          <w:color w:val="D4D4D4"/>
+          <w:sz w:val="21"/>
+          <w:szCs w:val="21"/>
+        </w:rPr>
+        <w:t> </w:t>
+      </w:r>
+      <w:r>
+        <w:rPr>
+          <w:rFonts w:ascii="Consolas" w:eastAsia="Times New Roman" w:hAnsi="Consolas" w:cs="Times New Roman"/>
+          <w:color w:val="569CD6"/>
+          <w:sz w:val="21"/>
+          <w:szCs w:val="21"/>
+        </w:rPr>
+        <w:t>false</w:t>
+      </w:r>
+      <w:r>
+        <w:rPr>
+          <w:rFonts w:ascii="Consolas" w:eastAsia="Times New Roman" w:hAnsi="Consolas" w:cs="Times New Roman"/>
+          <w:color w:val="D4D4D4"/>
+          <w:sz w:val="21"/>
+          <w:szCs w:val="21"/>
+        </w:rPr>
+        <w:t>, </w:t>
+      </w:r>
+      <w:r>
+        <w:rPr>
+          <w:rFonts w:ascii="Consolas" w:eastAsia="Times New Roman" w:hAnsi="Consolas" w:cs="Times New Roman"/>
+          <w:color w:val="9CDCFE"/>
+          <w:sz w:val="21"/>
+          <w:szCs w:val="21"/>
+        </w:rPr>
+        <w:t>msg:</w:t>
+      </w:r>
+      <w:r>
+        <w:rPr>
+          <w:rFonts w:ascii="Consolas" w:eastAsia="Times New Roman" w:hAnsi="Consolas" w:cs="Times New Roman"/>
+          <w:color w:val="D4D4D4"/>
+          <w:sz w:val="21"/>
+          <w:szCs w:val="21"/>
+        </w:rPr>
+        <w:t> </w:t>
+      </w:r>
+      <w:r>
+        <w:rPr>
+          <w:rFonts w:ascii="Consolas" w:eastAsia="Times New Roman" w:hAnsi="Consolas" w:cs="Times New Roman"/>
+          <w:color w:val="CE9178"/>
+          <w:sz w:val="21"/>
+          <w:szCs w:val="21"/>
+        </w:rPr>
+        <w:t>'User not found'</w:t>
+      </w:r>
+      <w:r>
+        <w:rPr>
+          <w:rFonts w:ascii="Consolas" w:eastAsia="Times New Roman" w:hAnsi="Consolas" w:cs="Times New Roman"/>
+          <w:color w:val="D4D4D4"/>
+          <w:sz w:val="21"/>
+          <w:szCs w:val="21"/>
+        </w:rPr>
+        <w:t>});</w:t>
+      </w:r>
+    </w:p>
+    <w:p>
+      <w:pPr>
+        <w:shd w:val="clear" w:color="auto" w:fill="1E1E1E"/>
+        <w:spacing w:after="0" w:line="285" w:lineRule="atLeast"/>
+        <w:rPr>
+          <w:rFonts w:ascii="Consolas" w:eastAsia="Times New Roman" w:hAnsi="Consolas" w:cs="Times New Roman"/>
+          <w:color w:val="D4D4D4"/>
+          <w:sz w:val="21"/>
+          <w:szCs w:val="21"/>
+        </w:rPr>
+      </w:pPr>
+      <w:r>
+        <w:rPr>
+          <w:rFonts w:ascii="Consolas" w:eastAsia="Times New Roman" w:hAnsi="Consolas" w:cs="Times New Roman"/>
+          <w:color w:val="D4D4D4"/>
+          <w:sz w:val="21"/>
+          <w:szCs w:val="21"/>
+        </w:rPr>
         <w:lastRenderedPageBreak/>
-        <w:t>            </w:t>
-      </w:r>
-      <w:r>
-        <w:rPr>
-          <w:rFonts w:ascii="Consolas" w:eastAsia="Times New Roman" w:hAnsi="Consolas" w:cs="Times New Roman"/>
-          <w:color w:val="C586C0"/>
-          <w:sz w:val="21"/>
-          <w:szCs w:val="21"/>
-        </w:rPr>
-        <w:t>return</w:t>
-      </w:r>
-      <w:r>
-        <w:rPr>
-          <w:rFonts w:ascii="Consolas" w:eastAsia="Times New Roman" w:hAnsi="Consolas" w:cs="Times New Roman"/>
-          <w:color w:val="D4D4D4"/>
-          <w:sz w:val="21"/>
-          <w:szCs w:val="21"/>
-        </w:rPr>
-        <w:t> </w:t>
-      </w:r>
-      <w:proofErr w:type="gramStart"/>
-      <w:r>
-        <w:rPr>
-          <w:rFonts w:ascii="Consolas" w:eastAsia="Times New Roman" w:hAnsi="Consolas" w:cs="Times New Roman"/>
-          <w:color w:val="9CDCFE"/>
-          <w:sz w:val="21"/>
-          <w:szCs w:val="21"/>
-        </w:rPr>
-        <w:t>res</w:t>
-      </w:r>
-      <w:r>
-        <w:rPr>
-          <w:rFonts w:ascii="Consolas" w:eastAsia="Times New Roman" w:hAnsi="Consolas" w:cs="Times New Roman"/>
-          <w:color w:val="D4D4D4"/>
-          <w:sz w:val="21"/>
-          <w:szCs w:val="21"/>
-        </w:rPr>
-        <w:t>.</w:t>
-      </w:r>
-      <w:r>
-        <w:rPr>
-          <w:rFonts w:ascii="Consolas" w:eastAsia="Times New Roman" w:hAnsi="Consolas" w:cs="Times New Roman"/>
-          <w:color w:val="DCDCAA"/>
-          <w:sz w:val="21"/>
-          <w:szCs w:val="21"/>
-        </w:rPr>
-        <w:t>json</w:t>
-      </w:r>
-      <w:proofErr w:type="gramEnd"/>
-      <w:r>
-        <w:rPr>
-          <w:rFonts w:ascii="Consolas" w:eastAsia="Times New Roman" w:hAnsi="Consolas" w:cs="Times New Roman"/>
-          <w:color w:val="D4D4D4"/>
-          <w:sz w:val="21"/>
-          <w:szCs w:val="21"/>
-        </w:rPr>
-        <w:t>({</w:t>
-      </w:r>
-      <w:r>
-        <w:rPr>
-          <w:rFonts w:ascii="Consolas" w:eastAsia="Times New Roman" w:hAnsi="Consolas" w:cs="Times New Roman"/>
-          <w:color w:val="9CDCFE"/>
-          <w:sz w:val="21"/>
-          <w:szCs w:val="21"/>
-        </w:rPr>
-        <w:t>success:</w:t>
-      </w:r>
-      <w:r>
-        <w:rPr>
-          <w:rFonts w:ascii="Consolas" w:eastAsia="Times New Roman" w:hAnsi="Consolas" w:cs="Times New Roman"/>
-          <w:color w:val="D4D4D4"/>
-          <w:sz w:val="21"/>
-          <w:szCs w:val="21"/>
-        </w:rPr>
-        <w:t> </w:t>
-      </w:r>
-      <w:r>
-        <w:rPr>
-          <w:rFonts w:ascii="Consolas" w:eastAsia="Times New Roman" w:hAnsi="Consolas" w:cs="Times New Roman"/>
-          <w:color w:val="569CD6"/>
-          <w:sz w:val="21"/>
-          <w:szCs w:val="21"/>
-        </w:rPr>
-        <w:t>false</w:t>
-      </w:r>
-      <w:r>
-        <w:rPr>
-          <w:rFonts w:ascii="Consolas" w:eastAsia="Times New Roman" w:hAnsi="Consolas" w:cs="Times New Roman"/>
-          <w:color w:val="D4D4D4"/>
-          <w:sz w:val="21"/>
-          <w:szCs w:val="21"/>
-        </w:rPr>
-        <w:t>, </w:t>
-      </w:r>
-      <w:r>
-        <w:rPr>
-          <w:rFonts w:ascii="Consolas" w:eastAsia="Times New Roman" w:hAnsi="Consolas" w:cs="Times New Roman"/>
-          <w:color w:val="9CDCFE"/>
-          <w:sz w:val="21"/>
-          <w:szCs w:val="21"/>
-        </w:rPr>
-        <w:t>msg:</w:t>
-      </w:r>
-      <w:r>
-        <w:rPr>
-          <w:rFonts w:ascii="Consolas" w:eastAsia="Times New Roman" w:hAnsi="Consolas" w:cs="Times New Roman"/>
-          <w:color w:val="D4D4D4"/>
-          <w:sz w:val="21"/>
-          <w:szCs w:val="21"/>
-        </w:rPr>
-        <w:t> </w:t>
-      </w:r>
-      <w:r>
-        <w:rPr>
-          <w:rFonts w:ascii="Consolas" w:eastAsia="Times New Roman" w:hAnsi="Consolas" w:cs="Times New Roman"/>
-          <w:color w:val="CE9178"/>
-          <w:sz w:val="21"/>
-          <w:szCs w:val="21"/>
-        </w:rPr>
-        <w:t>'User not found'</w:t>
-      </w:r>
-      <w:r>
-        <w:rPr>
-          <w:rFonts w:ascii="Consolas" w:eastAsia="Times New Roman" w:hAnsi="Consolas" w:cs="Times New Roman"/>
-          <w:color w:val="D4D4D4"/>
-          <w:sz w:val="21"/>
-          <w:szCs w:val="21"/>
-        </w:rPr>
-        <w:t>});</w:t>
-      </w:r>
-    </w:p>
-    <w:p>
-      <w:pPr>
-        <w:shd w:val="clear" w:color="auto" w:fill="1E1E1E"/>
-        <w:spacing w:after="0" w:line="285" w:lineRule="atLeast"/>
-        <w:rPr>
-          <w:rFonts w:ascii="Consolas" w:eastAsia="Times New Roman" w:hAnsi="Consolas" w:cs="Times New Roman"/>
-          <w:color w:val="D4D4D4"/>
-          <w:sz w:val="21"/>
-          <w:szCs w:val="21"/>
-        </w:rPr>
-      </w:pPr>
-      <w:r>
-        <w:rPr>
-          <w:rFonts w:ascii="Consolas" w:eastAsia="Times New Roman" w:hAnsi="Consolas" w:cs="Times New Roman"/>
-          <w:color w:val="D4D4D4"/>
-          <w:sz w:val="21"/>
-          <w:szCs w:val="21"/>
-        </w:rPr>
         <w:t>        }</w:t>
       </w:r>
     </w:p>
@@ -13847,8 +13835,6 @@
           <w:vertAlign w:val="subscript"/>
         </w:rPr>
       </w:pPr>
-      <w:bookmarkStart w:id="0" w:name="_GoBack"/>
-      <w:bookmarkEnd w:id="0"/>
     </w:p>
     <w:sectPr>
       <w:pgSz w:w="12240" w:h="15840"/>

</xml_diff>